<commit_message>
added octree to resume
</commit_message>
<xml_diff>
--- a/CharlesBoudousquieProgrammerResume2020.docx
+++ b/CharlesBoudousquieProgrammerResume2020.docx
@@ -531,7 +531,7 @@
           <w:sz w:val="22"/>
           <w:szCs w:val="22"/>
         </w:rPr>
-        <w:t>Berkeley Sockets (Built for Windows and Linux)</w:t>
+        <w:t>Berkeley Sockets (Windows and Linux)</w:t>
       </w:r>
     </w:p>
     <w:p>
@@ -622,6 +622,31 @@
           <w:szCs w:val="22"/>
         </w:rPr>
         <w:t>Git (command line)</w:t>
+      </w:r>
+    </w:p>
+    <w:p>
+      <w:pPr>
+        <w:pStyle w:val="ListParagraph"/>
+        <w:spacing w:line="240" w:lineRule="auto"/>
+        <w:contextualSpacing/>
+        <w:rPr>
+          <w:sz w:val="22"/>
+          <w:szCs w:val="22"/>
+        </w:rPr>
+      </w:pPr>
+      <w:r>
+        <w:rPr>
+          <w:sz w:val="22"/>
+          <w:szCs w:val="22"/>
+        </w:rPr>
+        <w:t>Unity</w:t>
+      </w:r>
+      <w:r>
+        <w:rPr>
+          <w:sz w:val="22"/>
+          <w:szCs w:val="22"/>
+        </w:rPr>
+        <w:t>, Unreal Engine 4</w:t>
       </w:r>
     </w:p>
     <w:p>
@@ -887,7 +912,7 @@
           <w:sz w:val="22"/>
           <w:szCs w:val="22"/>
         </w:rPr>
-        <w:t>OpenGL Basic 3D Rendering,</w:t>
+        <w:t>OpenGL 3D Rendering,</w:t>
       </w:r>
       <w:r>
         <w:rPr>
@@ -901,7 +926,7 @@
           <w:sz w:val="22"/>
           <w:szCs w:val="22"/>
         </w:rPr>
-        <w:t>Reflection, Refraction, Render to Texture,</w:t>
+        <w:t>Reflection, Refraction, Texture,</w:t>
       </w:r>
       <w:r>
         <w:rPr>
@@ -935,12 +960,6 @@
         </w:rPr>
         <w:t>AI pathing and problem solving</w:t>
       </w:r>
-    </w:p>
-    <w:p/>
-    <w:p>
-      <w:pPr>
-        <w:pStyle w:val="Heading2"/>
-      </w:pPr>
     </w:p>
     <w:p>
       <w:pPr>
@@ -1367,14 +1386,28 @@
           <w:sz w:val="22"/>
           <w:szCs w:val="22"/>
         </w:rPr>
-        <w:t xml:space="preserve"> Bullet3D for physics</w:t>
-      </w:r>
-      <w:r>
-        <w:rPr>
-          <w:sz w:val="22"/>
-          <w:szCs w:val="22"/>
-        </w:rPr>
-        <w:t xml:space="preserve"> including Wireframe/Bounding Box debug drawing</w:t>
+        <w:t xml:space="preserve"> Bullet3D</w:t>
+      </w:r>
+      <w:r>
+        <w:rPr>
+          <w:sz w:val="22"/>
+          <w:szCs w:val="22"/>
+        </w:rPr>
+        <w:t xml:space="preserve"> </w:t>
+      </w:r>
+      <w:r>
+        <w:rPr>
+          <w:sz w:val="22"/>
+          <w:szCs w:val="22"/>
+        </w:rPr>
+        <w:t>Wireframe</w:t>
+      </w:r>
+      <w:r>
+        <w:rPr>
+          <w:sz w:val="22"/>
+          <w:szCs w:val="22"/>
+        </w:rPr>
+        <w:t xml:space="preserve"> and</w:t>
       </w:r>
     </w:p>
     <w:p>
@@ -1392,7 +1425,7 @@
           <w:sz w:val="22"/>
           <w:szCs w:val="22"/>
         </w:rPr>
-        <w:t>Added Translation, Rotation, and Scale Gizmos</w:t>
+        <w:t>Bounding Box debug drawing</w:t>
       </w:r>
     </w:p>
     <w:p>
@@ -1410,21 +1443,7 @@
           <w:sz w:val="22"/>
           <w:szCs w:val="22"/>
         </w:rPr>
-        <w:t xml:space="preserve">Ray Picking to </w:t>
-      </w:r>
-      <w:r>
-        <w:rPr>
-          <w:sz w:val="22"/>
-          <w:szCs w:val="22"/>
-        </w:rPr>
-        <w:t>m</w:t>
-      </w:r>
-      <w:r>
-        <w:rPr>
-          <w:sz w:val="22"/>
-          <w:szCs w:val="22"/>
-        </w:rPr>
-        <w:t>ove objects with mouse</w:t>
+        <w:t>Added Translation, Rotation, and Scale Gizmos</w:t>
       </w:r>
     </w:p>
     <w:p>
@@ -1442,35 +1461,21 @@
           <w:sz w:val="22"/>
           <w:szCs w:val="22"/>
         </w:rPr>
-        <w:t>Integrated JSON</w:t>
-      </w:r>
-      <w:r>
-        <w:rPr>
-          <w:sz w:val="22"/>
-          <w:szCs w:val="22"/>
-        </w:rPr>
-        <w:t xml:space="preserve"> for</w:t>
-      </w:r>
-      <w:r>
-        <w:rPr>
-          <w:sz w:val="22"/>
-          <w:szCs w:val="22"/>
-        </w:rPr>
-        <w:t xml:space="preserve"> </w:t>
-      </w:r>
-      <w:r>
-        <w:rPr>
-          <w:sz w:val="22"/>
-          <w:szCs w:val="22"/>
-        </w:rPr>
-        <w:t xml:space="preserve">level and object </w:t>
-      </w:r>
-      <w:r>
-        <w:rPr>
-          <w:sz w:val="22"/>
-          <w:szCs w:val="22"/>
-        </w:rPr>
-        <w:t>serialization</w:t>
+        <w:t xml:space="preserve">Ray Picking to </w:t>
+      </w:r>
+      <w:r>
+        <w:rPr>
+          <w:sz w:val="22"/>
+          <w:szCs w:val="22"/>
+        </w:rPr>
+        <w:t>m</w:t>
+      </w:r>
+      <w:r>
+        <w:rPr>
+          <w:sz w:val="22"/>
+          <w:szCs w:val="22"/>
+        </w:rPr>
+        <w:t>ove objects with mouse</w:t>
       </w:r>
     </w:p>
     <w:p>
@@ -1488,7 +1493,56 @@
           <w:sz w:val="22"/>
           <w:szCs w:val="22"/>
         </w:rPr>
-        <w:t>FMOD Studio setup</w:t>
+        <w:t xml:space="preserve">Integrated </w:t>
+      </w:r>
+      <w:r>
+        <w:rPr>
+          <w:sz w:val="22"/>
+          <w:szCs w:val="22"/>
+        </w:rPr>
+        <w:t>N</w:t>
+      </w:r>
+      <w:r>
+        <w:rPr>
+          <w:sz w:val="22"/>
+          <w:szCs w:val="22"/>
+        </w:rPr>
+        <w:t>lohmann</w:t>
+      </w:r>
+      <w:r>
+        <w:rPr>
+          <w:sz w:val="22"/>
+          <w:szCs w:val="22"/>
+        </w:rPr>
+        <w:t xml:space="preserve"> </w:t>
+      </w:r>
+      <w:r>
+        <w:rPr>
+          <w:sz w:val="22"/>
+          <w:szCs w:val="22"/>
+        </w:rPr>
+        <w:t>JSON</w:t>
+      </w:r>
+      <w:r>
+        <w:rPr>
+          <w:sz w:val="22"/>
+          <w:szCs w:val="22"/>
+        </w:rPr>
+        <w:t xml:space="preserve"> for</w:t>
+      </w:r>
+      <w:r>
+        <w:rPr>
+          <w:sz w:val="22"/>
+          <w:szCs w:val="22"/>
+        </w:rPr>
+        <w:t xml:space="preserve"> </w:t>
+      </w:r>
+      <w:r>
+        <w:rPr>
+          <w:sz w:val="22"/>
+          <w:szCs w:val="22"/>
+        </w:rPr>
+        <w:t>serialization</w:t>
       </w:r>
     </w:p>
     <w:p>
@@ -1772,13 +1826,123 @@
         <w:t>Created Behavior trees with said system</w:t>
       </w:r>
     </w:p>
+    <w:p>
+      <w:pPr>
+        <w:spacing w:line="240" w:lineRule="auto"/>
+        <w:ind w:left="360"/>
+        <w:contextualSpacing/>
+        <w:rPr>
+          <w:sz w:val="22"/>
+          <w:szCs w:val="22"/>
+        </w:rPr>
+      </w:pPr>
+      <w:r>
+        <w:rPr>
+          <w:b/>
+          <w:bCs/>
+          <w:sz w:val="22"/>
+          <w:szCs w:val="22"/>
+        </w:rPr>
+        <w:t>Personal Project</w:t>
+      </w:r>
+      <w:r>
+        <w:rPr>
+          <w:sz w:val="22"/>
+          <w:szCs w:val="22"/>
+        </w:rPr>
+        <w:t xml:space="preserve">        </w:t>
+      </w:r>
+      <w:r>
+        <w:rPr>
+          <w:i/>
+          <w:iCs/>
+          <w:sz w:val="22"/>
+          <w:szCs w:val="22"/>
+        </w:rPr>
+        <w:t xml:space="preserve"> </w:t>
+      </w:r>
+      <w:r>
+        <w:rPr>
+          <w:sz w:val="22"/>
+          <w:szCs w:val="22"/>
+        </w:rPr>
+        <w:t>5</w:t>
+      </w:r>
+      <w:r>
+        <w:rPr>
+          <w:sz w:val="22"/>
+          <w:szCs w:val="22"/>
+        </w:rPr>
+        <w:t>/20</w:t>
+      </w:r>
+      <w:r>
+        <w:rPr>
+          <w:sz w:val="22"/>
+          <w:szCs w:val="22"/>
+        </w:rPr>
+        <w:t>20</w:t>
+      </w:r>
+      <w:r>
+        <w:rPr>
+          <w:sz w:val="22"/>
+          <w:szCs w:val="22"/>
+        </w:rPr>
+        <w:t xml:space="preserve"> – </w:t>
+      </w:r>
+      <w:r>
+        <w:rPr>
+          <w:sz w:val="22"/>
+          <w:szCs w:val="22"/>
+        </w:rPr>
+        <w:t>8</w:t>
+      </w:r>
+      <w:r>
+        <w:rPr>
+          <w:sz w:val="22"/>
+          <w:szCs w:val="22"/>
+        </w:rPr>
+        <w:t>/2020</w:t>
+      </w:r>
+    </w:p>
+    <w:p>
+      <w:pPr>
+        <w:pStyle w:val="ListParagraph"/>
+        <w:numPr>
+          <w:ilvl w:val="0"/>
+          <w:numId w:val="25"/>
+        </w:numPr>
+        <w:spacing w:line="240" w:lineRule="auto"/>
+        <w:contextualSpacing/>
+        <w:rPr>
+          <w:i/>
+          <w:iCs/>
+          <w:sz w:val="22"/>
+          <w:szCs w:val="22"/>
+        </w:rPr>
+      </w:pPr>
+      <w:r>
+        <w:rPr>
+          <w:sz w:val="22"/>
+          <w:szCs w:val="22"/>
+        </w:rPr>
+        <w:t>Created 3D Octree navigation</w:t>
+      </w:r>
+    </w:p>
+    <w:p>
+      <w:pPr>
+        <w:spacing w:line="240" w:lineRule="auto"/>
+        <w:ind w:left="360"/>
+        <w:contextualSpacing/>
+        <w:rPr>
+          <w:b/>
+          <w:bCs/>
+          <w:sz w:val="22"/>
+          <w:szCs w:val="22"/>
+        </w:rPr>
+      </w:pPr>
+    </w:p>
     <w:sectPr>
-      <w:headerReference w:type="even" r:id="rId8"/>
-      <w:headerReference w:type="default" r:id="rId9"/>
-      <w:footerReference w:type="even" r:id="rId10"/>
-      <w:footerReference w:type="default" r:id="rId11"/>
-      <w:headerReference w:type="first" r:id="rId12"/>
-      <w:footerReference w:type="first" r:id="rId13"/>
+      <w:headerReference w:type="default" r:id="rId8"/>
       <w:pgSz w:w="12240" w:h="15840"/>
       <w:pgMar w:top="720" w:right="720" w:bottom="720" w:left="720" w:header="720" w:footer="720" w:gutter="0"/>
       <w:cols w:num="2" w:space="720"/>
@@ -1813,36 +1977,6 @@
 </w:endnotes>
 </file>
 
-<file path=word/footer1.xml><?xml version="1.0" encoding="utf-8"?>
-<w:ftr xmlns:wpc="http://schemas.microsoft.com/office/word/2010/wordprocessingCanvas" xmlns:cx="http://schemas.microsoft.com/office/drawing/2014/chartex" xmlns:cx1="http://schemas.microsoft.com/office/drawing/2015/9/8/chartex" xmlns:cx2="http://schemas.microsoft.com/office/drawing/2015/10/21/chartex" xmlns:cx3="http://schemas.microsoft.com/office/drawing/2016/5/9/chartex" xmlns:cx4="http://schemas.microsoft.com/office/drawing/2016/5/10/chartex" xmlns:cx5="http://schemas.microsoft.com/office/drawing/2016/5/11/chartex" xmlns:cx6="http://schemas.microsoft.com/office/drawing/2016/5/12/chartex" xmlns:cx7="http://schemas.microsoft.com/office/drawing/2016/5/13/chartex" xmlns:cx8="http://schemas.microsoft.com/office/drawing/2016/5/14/chartex" xmlns:mc="http://schemas.openxmlformats.org/markup-compatibility/2006" xmlns:aink="http://schemas.microsoft.com/office/drawing/2016/ink" xmlns:am3d="http://schemas.microsoft.com/office/drawing/2017/model3d" xmlns:o="urn:schemas-microsoft-com:office:office" xmlns:r="http://schemas.openxmlformats.org/officeDocument/2006/relationships" xmlns:m="http://schemas.openxmlformats.org/officeDocument/2006/math" xmlns:v="urn:schemas-microsoft-com:vml" xmlns:wp14="http://schemas.microsoft.com/office/word/2010/wordprocessingDrawing" xmlns:wp="http://schemas.openxmlformats.org/drawingml/2006/wordprocessingDrawing" xmlns:w10="urn:schemas-microsoft-com:office:word" xmlns:w="http://schemas.openxmlformats.org/wordprocessingml/2006/main" xmlns:w14="http://schemas.microsoft.com/office/word/2010/wordml" xmlns:w15="http://schemas.microsoft.com/office/word/2012/wordml" xmlns:w16cex="http://schemas.microsoft.com/office/word/2018/wordml/cex" xmlns:w16cid="http://schemas.microsoft.com/office/word/2016/wordml/cid" xmlns:w16="http://schemas.microsoft.com/office/word/2018/wordml" xmlns:w16se="http://schemas.microsoft.com/office/word/2015/wordml/symex" xmlns:wpg="http://schemas.microsoft.com/office/word/2010/wordprocessingGroup" xmlns:wpi="http://schemas.microsoft.com/office/word/2010/wordprocessingInk" xmlns:wne="http://schemas.microsoft.com/office/word/2006/wordml" xmlns:wps="http://schemas.microsoft.com/office/word/2010/wordprocessingShape" mc:Ignorable="w14 w15 w16se w16cid w16 w16cex wp14">
-  <w:p>
-    <w:pPr>
-      <w:pStyle w:val="Footer"/>
-    </w:pPr>
-  </w:p>
-</w:ftr>
-</file>
-
-<file path=word/footer2.xml><?xml version="1.0" encoding="utf-8"?>
-<w:ftr xmlns:wpc="http://schemas.microsoft.com/office/word/2010/wordprocessingCanvas" xmlns:cx="http://schemas.microsoft.com/office/drawing/2014/chartex" xmlns:cx1="http://schemas.microsoft.com/office/drawing/2015/9/8/chartex" xmlns:cx2="http://schemas.microsoft.com/office/drawing/2015/10/21/chartex" xmlns:cx3="http://schemas.microsoft.com/office/drawing/2016/5/9/chartex" xmlns:cx4="http://schemas.microsoft.com/office/drawing/2016/5/10/chartex" xmlns:cx5="http://schemas.microsoft.com/office/drawing/2016/5/11/chartex" xmlns:cx6="http://schemas.microsoft.com/office/drawing/2016/5/12/chartex" xmlns:cx7="http://schemas.microsoft.com/office/drawing/2016/5/13/chartex" xmlns:cx8="http://schemas.microsoft.com/office/drawing/2016/5/14/chartex" xmlns:mc="http://schemas.openxmlformats.org/markup-compatibility/2006" xmlns:aink="http://schemas.microsoft.com/office/drawing/2016/ink" xmlns:am3d="http://schemas.microsoft.com/office/drawing/2017/model3d" xmlns:o="urn:schemas-microsoft-com:office:office" xmlns:r="http://schemas.openxmlformats.org/officeDocument/2006/relationships" xmlns:m="http://schemas.openxmlformats.org/officeDocument/2006/math" xmlns:v="urn:schemas-microsoft-com:vml" xmlns:wp14="http://schemas.microsoft.com/office/word/2010/wordprocessingDrawing" xmlns:wp="http://schemas.openxmlformats.org/drawingml/2006/wordprocessingDrawing" xmlns:w10="urn:schemas-microsoft-com:office:word" xmlns:w="http://schemas.openxmlformats.org/wordprocessingml/2006/main" xmlns:w14="http://schemas.microsoft.com/office/word/2010/wordml" xmlns:w15="http://schemas.microsoft.com/office/word/2012/wordml" xmlns:w16cex="http://schemas.microsoft.com/office/word/2018/wordml/cex" xmlns:w16cid="http://schemas.microsoft.com/office/word/2016/wordml/cid" xmlns:w16="http://schemas.microsoft.com/office/word/2018/wordml" xmlns:w16se="http://schemas.microsoft.com/office/word/2015/wordml/symex" xmlns:wpg="http://schemas.microsoft.com/office/word/2010/wordprocessingGroup" xmlns:wpi="http://schemas.microsoft.com/office/word/2010/wordprocessingInk" xmlns:wne="http://schemas.microsoft.com/office/word/2006/wordml" xmlns:wps="http://schemas.microsoft.com/office/word/2010/wordprocessingShape" mc:Ignorable="w14 w15 w16se w16cid w16 w16cex wp14">
-  <w:p>
-    <w:pPr>
-      <w:pStyle w:val="Footer"/>
-    </w:pPr>
-  </w:p>
-</w:ftr>
-</file>
-
-<file path=word/footer3.xml><?xml version="1.0" encoding="utf-8"?>
-<w:ftr xmlns:wpc="http://schemas.microsoft.com/office/word/2010/wordprocessingCanvas" xmlns:cx="http://schemas.microsoft.com/office/drawing/2014/chartex" xmlns:cx1="http://schemas.microsoft.com/office/drawing/2015/9/8/chartex" xmlns:cx2="http://schemas.microsoft.com/office/drawing/2015/10/21/chartex" xmlns:cx3="http://schemas.microsoft.com/office/drawing/2016/5/9/chartex" xmlns:cx4="http://schemas.microsoft.com/office/drawing/2016/5/10/chartex" xmlns:cx5="http://schemas.microsoft.com/office/drawing/2016/5/11/chartex" xmlns:cx6="http://schemas.microsoft.com/office/drawing/2016/5/12/chartex" xmlns:cx7="http://schemas.microsoft.com/office/drawing/2016/5/13/chartex" xmlns:cx8="http://schemas.microsoft.com/office/drawing/2016/5/14/chartex" xmlns:mc="http://schemas.openxmlformats.org/markup-compatibility/2006" xmlns:aink="http://schemas.microsoft.com/office/drawing/2016/ink" xmlns:am3d="http://schemas.microsoft.com/office/drawing/2017/model3d" xmlns:o="urn:schemas-microsoft-com:office:office" xmlns:r="http://schemas.openxmlformats.org/officeDocument/2006/relationships" xmlns:m="http://schemas.openxmlformats.org/officeDocument/2006/math" xmlns:v="urn:schemas-microsoft-com:vml" xmlns:wp14="http://schemas.microsoft.com/office/word/2010/wordprocessingDrawing" xmlns:wp="http://schemas.openxmlformats.org/drawingml/2006/wordprocessingDrawing" xmlns:w10="urn:schemas-microsoft-com:office:word" xmlns:w="http://schemas.openxmlformats.org/wordprocessingml/2006/main" xmlns:w14="http://schemas.microsoft.com/office/word/2010/wordml" xmlns:w15="http://schemas.microsoft.com/office/word/2012/wordml" xmlns:w16cex="http://schemas.microsoft.com/office/word/2018/wordml/cex" xmlns:w16cid="http://schemas.microsoft.com/office/word/2016/wordml/cid" xmlns:w16="http://schemas.microsoft.com/office/word/2018/wordml" xmlns:w16se="http://schemas.microsoft.com/office/word/2015/wordml/symex" xmlns:wpg="http://schemas.microsoft.com/office/word/2010/wordprocessingGroup" xmlns:wpi="http://schemas.microsoft.com/office/word/2010/wordprocessingInk" xmlns:wne="http://schemas.microsoft.com/office/word/2006/wordml" xmlns:wps="http://schemas.microsoft.com/office/word/2010/wordprocessingShape" mc:Ignorable="w14 w15 w16se w16cid w16 w16cex wp14">
-  <w:p>
-    <w:pPr>
-      <w:pStyle w:val="Footer"/>
-    </w:pPr>
-  </w:p>
-</w:ftr>
-</file>
-
 <file path=word/footnotes.xml><?xml version="1.0" encoding="utf-8"?>
 <w:footnotes xmlns:wpc="http://schemas.microsoft.com/office/word/2010/wordprocessingCanvas" xmlns:cx="http://schemas.microsoft.com/office/drawing/2014/chartex" xmlns:cx1="http://schemas.microsoft.com/office/drawing/2015/9/8/chartex" xmlns:cx2="http://schemas.microsoft.com/office/drawing/2015/10/21/chartex" xmlns:cx3="http://schemas.microsoft.com/office/drawing/2016/5/9/chartex" xmlns:cx4="http://schemas.microsoft.com/office/drawing/2016/5/10/chartex" xmlns:cx5="http://schemas.microsoft.com/office/drawing/2016/5/11/chartex" xmlns:cx6="http://schemas.microsoft.com/office/drawing/2016/5/12/chartex" xmlns:cx7="http://schemas.microsoft.com/office/drawing/2016/5/13/chartex" xmlns:cx8="http://schemas.microsoft.com/office/drawing/2016/5/14/chartex" xmlns:mc="http://schemas.openxmlformats.org/markup-compatibility/2006" xmlns:aink="http://schemas.microsoft.com/office/drawing/2016/ink" xmlns:am3d="http://schemas.microsoft.com/office/drawing/2017/model3d" xmlns:o="urn:schemas-microsoft-com:office:office" xmlns:r="http://schemas.openxmlformats.org/officeDocument/2006/relationships" xmlns:m="http://schemas.openxmlformats.org/officeDocument/2006/math" xmlns:v="urn:schemas-microsoft-com:vml" xmlns:wp14="http://schemas.microsoft.com/office/word/2010/wordprocessingDrawing" xmlns:wp="http://schemas.openxmlformats.org/drawingml/2006/wordprocessingDrawing" xmlns:w10="urn:schemas-microsoft-com:office:word" xmlns:w="http://schemas.openxmlformats.org/wordprocessingml/2006/main" xmlns:w14="http://schemas.microsoft.com/office/word/2010/wordml" xmlns:w15="http://schemas.microsoft.com/office/word/2012/wordml" xmlns:w16cex="http://schemas.microsoft.com/office/word/2018/wordml/cex" xmlns:w16cid="http://schemas.microsoft.com/office/word/2016/wordml/cid" xmlns:w16="http://schemas.microsoft.com/office/word/2018/wordml" xmlns:w16se="http://schemas.microsoft.com/office/word/2015/wordml/symex" xmlns:wpg="http://schemas.microsoft.com/office/word/2010/wordprocessingGroup" xmlns:wpi="http://schemas.microsoft.com/office/word/2010/wordprocessingInk" xmlns:wne="http://schemas.microsoft.com/office/word/2006/wordml" xmlns:wps="http://schemas.microsoft.com/office/word/2010/wordprocessingShape" mc:Ignorable="w14 w15 w16se w16cid w16 w16cex wp14">
   <w:footnote w:type="separator" w:id="-1">
@@ -1869,16 +2003,6 @@
 </file>
 
 <file path=word/header1.xml><?xml version="1.0" encoding="utf-8"?>
-<w:hdr xmlns:wpc="http://schemas.microsoft.com/office/word/2010/wordprocessingCanvas" xmlns:cx="http://schemas.microsoft.com/office/drawing/2014/chartex" xmlns:cx1="http://schemas.microsoft.com/office/drawing/2015/9/8/chartex" xmlns:cx2="http://schemas.microsoft.com/office/drawing/2015/10/21/chartex" xmlns:cx3="http://schemas.microsoft.com/office/drawing/2016/5/9/chartex" xmlns:cx4="http://schemas.microsoft.com/office/drawing/2016/5/10/chartex" xmlns:cx5="http://schemas.microsoft.com/office/drawing/2016/5/11/chartex" xmlns:cx6="http://schemas.microsoft.com/office/drawing/2016/5/12/chartex" xmlns:cx7="http://schemas.microsoft.com/office/drawing/2016/5/13/chartex" xmlns:cx8="http://schemas.microsoft.com/office/drawing/2016/5/14/chartex" xmlns:mc="http://schemas.openxmlformats.org/markup-compatibility/2006" xmlns:aink="http://schemas.microsoft.com/office/drawing/2016/ink" xmlns:am3d="http://schemas.microsoft.com/office/drawing/2017/model3d" xmlns:o="urn:schemas-microsoft-com:office:office" xmlns:r="http://schemas.openxmlformats.org/officeDocument/2006/relationships" xmlns:m="http://schemas.openxmlformats.org/officeDocument/2006/math" xmlns:v="urn:schemas-microsoft-com:vml" xmlns:wp14="http://schemas.microsoft.com/office/word/2010/wordprocessingDrawing" xmlns:wp="http://schemas.openxmlformats.org/drawingml/2006/wordprocessingDrawing" xmlns:w10="urn:schemas-microsoft-com:office:word" xmlns:w="http://schemas.openxmlformats.org/wordprocessingml/2006/main" xmlns:w14="http://schemas.microsoft.com/office/word/2010/wordml" xmlns:w15="http://schemas.microsoft.com/office/word/2012/wordml" xmlns:w16cex="http://schemas.microsoft.com/office/word/2018/wordml/cex" xmlns:w16cid="http://schemas.microsoft.com/office/word/2016/wordml/cid" xmlns:w16="http://schemas.microsoft.com/office/word/2018/wordml" xmlns:w16se="http://schemas.microsoft.com/office/word/2015/wordml/symex" xmlns:wpg="http://schemas.microsoft.com/office/word/2010/wordprocessingGroup" xmlns:wpi="http://schemas.microsoft.com/office/word/2010/wordprocessingInk" xmlns:wne="http://schemas.microsoft.com/office/word/2006/wordml" xmlns:wps="http://schemas.microsoft.com/office/word/2010/wordprocessingShape" mc:Ignorable="w14 w15 w16se w16cid w16 w16cex wp14">
-  <w:p>
-    <w:pPr>
-      <w:pStyle w:val="Header"/>
-    </w:pPr>
-  </w:p>
-</w:hdr>
-</file>
-
-<file path=word/header2.xml><?xml version="1.0" encoding="utf-8"?>
 <w:hdr xmlns:wpc="http://schemas.microsoft.com/office/word/2010/wordprocessingCanvas" xmlns:cx="http://schemas.microsoft.com/office/drawing/2014/chartex" xmlns:cx1="http://schemas.microsoft.com/office/drawing/2015/9/8/chartex" xmlns:cx2="http://schemas.microsoft.com/office/drawing/2015/10/21/chartex" xmlns:cx3="http://schemas.microsoft.com/office/drawing/2016/5/9/chartex" xmlns:cx4="http://schemas.microsoft.com/office/drawing/2016/5/10/chartex" xmlns:cx5="http://schemas.microsoft.com/office/drawing/2016/5/11/chartex" xmlns:cx6="http://schemas.microsoft.com/office/drawing/2016/5/12/chartex" xmlns:cx7="http://schemas.microsoft.com/office/drawing/2016/5/13/chartex" xmlns:cx8="http://schemas.microsoft.com/office/drawing/2016/5/14/chartex" xmlns:mc="http://schemas.openxmlformats.org/markup-compatibility/2006" xmlns:aink="http://schemas.microsoft.com/office/drawing/2016/ink" xmlns:am3d="http://schemas.microsoft.com/office/drawing/2017/model3d" xmlns:o="urn:schemas-microsoft-com:office:office" xmlns:r="http://schemas.openxmlformats.org/officeDocument/2006/relationships" xmlns:m="http://schemas.openxmlformats.org/officeDocument/2006/math" xmlns:v="urn:schemas-microsoft-com:vml" xmlns:wp14="http://schemas.microsoft.com/office/word/2010/wordprocessingDrawing" xmlns:wp="http://schemas.openxmlformats.org/drawingml/2006/wordprocessingDrawing" xmlns:w10="urn:schemas-microsoft-com:office:word" xmlns:w="http://schemas.openxmlformats.org/wordprocessingml/2006/main" xmlns:w14="http://schemas.microsoft.com/office/word/2010/wordml" xmlns:w15="http://schemas.microsoft.com/office/word/2012/wordml" xmlns:w16cex="http://schemas.microsoft.com/office/word/2018/wordml/cex" xmlns:w16cid="http://schemas.microsoft.com/office/word/2016/wordml/cid" xmlns:w16="http://schemas.microsoft.com/office/word/2018/wordml" xmlns:w16se="http://schemas.microsoft.com/office/word/2015/wordml/symex" xmlns:wpg="http://schemas.microsoft.com/office/word/2010/wordprocessingGroup" xmlns:wpi="http://schemas.microsoft.com/office/word/2010/wordprocessingInk" xmlns:wne="http://schemas.microsoft.com/office/word/2006/wordml" xmlns:wps="http://schemas.microsoft.com/office/word/2010/wordprocessingShape" mc:Ignorable="w14 w15 w16se w16cid w16 w16cex wp14">
   <w:p>
     <w:pPr>
@@ -1967,16 +2091,6 @@
 </w:hdr>
 </file>
 
-<file path=word/header3.xml><?xml version="1.0" encoding="utf-8"?>
-<w:hdr xmlns:wpc="http://schemas.microsoft.com/office/word/2010/wordprocessingCanvas" xmlns:cx="http://schemas.microsoft.com/office/drawing/2014/chartex" xmlns:cx1="http://schemas.microsoft.com/office/drawing/2015/9/8/chartex" xmlns:cx2="http://schemas.microsoft.com/office/drawing/2015/10/21/chartex" xmlns:cx3="http://schemas.microsoft.com/office/drawing/2016/5/9/chartex" xmlns:cx4="http://schemas.microsoft.com/office/drawing/2016/5/10/chartex" xmlns:cx5="http://schemas.microsoft.com/office/drawing/2016/5/11/chartex" xmlns:cx6="http://schemas.microsoft.com/office/drawing/2016/5/12/chartex" xmlns:cx7="http://schemas.microsoft.com/office/drawing/2016/5/13/chartex" xmlns:cx8="http://schemas.microsoft.com/office/drawing/2016/5/14/chartex" xmlns:mc="http://schemas.openxmlformats.org/markup-compatibility/2006" xmlns:aink="http://schemas.microsoft.com/office/drawing/2016/ink" xmlns:am3d="http://schemas.microsoft.com/office/drawing/2017/model3d" xmlns:o="urn:schemas-microsoft-com:office:office" xmlns:r="http://schemas.openxmlformats.org/officeDocument/2006/relationships" xmlns:m="http://schemas.openxmlformats.org/officeDocument/2006/math" xmlns:v="urn:schemas-microsoft-com:vml" xmlns:wp14="http://schemas.microsoft.com/office/word/2010/wordprocessingDrawing" xmlns:wp="http://schemas.openxmlformats.org/drawingml/2006/wordprocessingDrawing" xmlns:w10="urn:schemas-microsoft-com:office:word" xmlns:w="http://schemas.openxmlformats.org/wordprocessingml/2006/main" xmlns:w14="http://schemas.microsoft.com/office/word/2010/wordml" xmlns:w15="http://schemas.microsoft.com/office/word/2012/wordml" xmlns:w16cex="http://schemas.microsoft.com/office/word/2018/wordml/cex" xmlns:w16cid="http://schemas.microsoft.com/office/word/2016/wordml/cid" xmlns:w16="http://schemas.microsoft.com/office/word/2018/wordml" xmlns:w16se="http://schemas.microsoft.com/office/word/2015/wordml/symex" xmlns:wpg="http://schemas.microsoft.com/office/word/2010/wordprocessingGroup" xmlns:wpi="http://schemas.microsoft.com/office/word/2010/wordprocessingInk" xmlns:wne="http://schemas.microsoft.com/office/word/2006/wordml" xmlns:wps="http://schemas.microsoft.com/office/word/2010/wordprocessingShape" mc:Ignorable="w14 w15 w16se w16cid w16 w16cex wp14">
-  <w:p>
-    <w:pPr>
-      <w:pStyle w:val="Header"/>
-    </w:pPr>
-  </w:p>
-</w:hdr>
-</file>
-
 <file path=word/numbering.xml><?xml version="1.0" encoding="utf-8"?>
 <w:numbering xmlns:wpc="http://schemas.microsoft.com/office/word/2010/wordprocessingCanvas" xmlns:cx="http://schemas.microsoft.com/office/drawing/2014/chartex" xmlns:cx1="http://schemas.microsoft.com/office/drawing/2015/9/8/chartex" xmlns:cx2="http://schemas.microsoft.com/office/drawing/2015/10/21/chartex" xmlns:cx3="http://schemas.microsoft.com/office/drawing/2016/5/9/chartex" xmlns:cx4="http://schemas.microsoft.com/office/drawing/2016/5/10/chartex" xmlns:cx5="http://schemas.microsoft.com/office/drawing/2016/5/11/chartex" xmlns:cx6="http://schemas.microsoft.com/office/drawing/2016/5/12/chartex" xmlns:cx7="http://schemas.microsoft.com/office/drawing/2016/5/13/chartex" xmlns:cx8="http://schemas.microsoft.com/office/drawing/2016/5/14/chartex" xmlns:mc="http://schemas.openxmlformats.org/markup-compatibility/2006" xmlns:aink="http://schemas.microsoft.com/office/drawing/2016/ink" xmlns:am3d="http://schemas.microsoft.com/office/drawing/2017/model3d" xmlns:o="urn:schemas-microsoft-com:office:office" xmlns:r="http://schemas.openxmlformats.org/officeDocument/2006/relationships" xmlns:m="http://schemas.openxmlformats.org/officeDocument/2006/math" xmlns:v="urn:schemas-microsoft-com:vml" xmlns:wp14="http://schemas.microsoft.com/office/word/2010/wordprocessingDrawing" xmlns:wp="http://schemas.openxmlformats.org/drawingml/2006/wordprocessingDrawing" xmlns:w10="urn:schemas-microsoft-com:office:word" xmlns:w="http://schemas.openxmlformats.org/wordprocessingml/2006/main" xmlns:w14="http://schemas.microsoft.com/office/word/2010/wordml" xmlns:w15="http://schemas.microsoft.com/office/word/2012/wordml" xmlns:w16cex="http://schemas.microsoft.com/office/word/2018/wordml/cex" xmlns:w16cid="http://schemas.microsoft.com/office/word/2016/wordml/cid" xmlns:w16="http://schemas.microsoft.com/office/word/2018/wordml" xmlns:w16se="http://schemas.microsoft.com/office/word/2015/wordml/symex" xmlns:wpg="http://schemas.microsoft.com/office/word/2010/wordprocessingGroup" xmlns:wpi="http://schemas.microsoft.com/office/word/2010/wordprocessingInk" xmlns:wne="http://schemas.microsoft.com/office/word/2006/wordml" xmlns:wps="http://schemas.microsoft.com/office/word/2010/wordprocessingShape" mc:Ignorable="w14 w15 w16se w16cid w16 w16cex wp14">
   <w:abstractNum w:abstractNumId="0" w15:restartNumberingAfterBreak="0">
@@ -3483,6 +3597,119 @@
     </w:lvl>
   </w:abstractNum>
   <w:abstractNum w:abstractNumId="21" w15:restartNumberingAfterBreak="0">
+    <w:nsid w:val="77443449"/>
+    <w:multiLevelType w:val="hybridMultilevel"/>
+    <w:tmpl w:val="077EC988"/>
+    <w:lvl w:ilvl="0" w:tplc="04090001">
+      <w:start w:val="1"/>
+      <w:numFmt w:val="bullet"/>
+      <w:lvlText w:val=""/>
+      <w:lvlJc w:val="left"/>
+      <w:pPr>
+        <w:ind w:left="1080" w:hanging="360"/>
+      </w:pPr>
+      <w:rPr>
+        <w:rFonts w:ascii="Symbol" w:hAnsi="Symbol" w:hint="default"/>
+      </w:rPr>
+    </w:lvl>
+    <w:lvl w:ilvl="1" w:tplc="04090003" w:tentative="1">
+      <w:start w:val="1"/>
+      <w:numFmt w:val="bullet"/>
+      <w:lvlText w:val="o"/>
+      <w:lvlJc w:val="left"/>
+      <w:pPr>
+        <w:ind w:left="1800" w:hanging="360"/>
+      </w:pPr>
+      <w:rPr>
+        <w:rFonts w:ascii="Courier New" w:hAnsi="Courier New" w:cs="Courier New" w:hint="default"/>
+      </w:rPr>
+    </w:lvl>
+    <w:lvl w:ilvl="2" w:tplc="04090005" w:tentative="1">
+      <w:start w:val="1"/>
+      <w:numFmt w:val="bullet"/>
+      <w:lvlText w:val=""/>
+      <w:lvlJc w:val="left"/>
+      <w:pPr>
+        <w:ind w:left="2520" w:hanging="360"/>
+      </w:pPr>
+      <w:rPr>
+        <w:rFonts w:ascii="Wingdings" w:hAnsi="Wingdings" w:hint="default"/>
+      </w:rPr>
+    </w:lvl>
+    <w:lvl w:ilvl="3" w:tplc="04090001" w:tentative="1">
+      <w:start w:val="1"/>
+      <w:numFmt w:val="bullet"/>
+      <w:lvlText w:val=""/>
+      <w:lvlJc w:val="left"/>
+      <w:pPr>
+        <w:ind w:left="3240" w:hanging="360"/>
+      </w:pPr>
+      <w:rPr>
+        <w:rFonts w:ascii="Symbol" w:hAnsi="Symbol" w:hint="default"/>
+      </w:rPr>
+    </w:lvl>
+    <w:lvl w:ilvl="4" w:tplc="04090003" w:tentative="1">
+      <w:start w:val="1"/>
+      <w:numFmt w:val="bullet"/>
+      <w:lvlText w:val="o"/>
+      <w:lvlJc w:val="left"/>
+      <w:pPr>
+        <w:ind w:left="3960" w:hanging="360"/>
+      </w:pPr>
+      <w:rPr>
+        <w:rFonts w:ascii="Courier New" w:hAnsi="Courier New" w:cs="Courier New" w:hint="default"/>
+      </w:rPr>
+    </w:lvl>
+    <w:lvl w:ilvl="5" w:tplc="04090005" w:tentative="1">
+      <w:start w:val="1"/>
+      <w:numFmt w:val="bullet"/>
+      <w:lvlText w:val=""/>
+      <w:lvlJc w:val="left"/>
+      <w:pPr>
+        <w:ind w:left="4680" w:hanging="360"/>
+      </w:pPr>
+      <w:rPr>
+        <w:rFonts w:ascii="Wingdings" w:hAnsi="Wingdings" w:hint="default"/>
+      </w:rPr>
+    </w:lvl>
+    <w:lvl w:ilvl="6" w:tplc="04090001" w:tentative="1">
+      <w:start w:val="1"/>
+      <w:numFmt w:val="bullet"/>
+      <w:lvlText w:val=""/>
+      <w:lvlJc w:val="left"/>
+      <w:pPr>
+        <w:ind w:left="5400" w:hanging="360"/>
+      </w:pPr>
+      <w:rPr>
+        <w:rFonts w:ascii="Symbol" w:hAnsi="Symbol" w:hint="default"/>
+      </w:rPr>
+    </w:lvl>
+    <w:lvl w:ilvl="7" w:tplc="04090003" w:tentative="1">
+      <w:start w:val="1"/>
+      <w:numFmt w:val="bullet"/>
+      <w:lvlText w:val="o"/>
+      <w:lvlJc w:val="left"/>
+      <w:pPr>
+        <w:ind w:left="6120" w:hanging="360"/>
+      </w:pPr>
+      <w:rPr>
+        <w:rFonts w:ascii="Courier New" w:hAnsi="Courier New" w:cs="Courier New" w:hint="default"/>
+      </w:rPr>
+    </w:lvl>
+    <w:lvl w:ilvl="8" w:tplc="04090005" w:tentative="1">
+      <w:start w:val="1"/>
+      <w:numFmt w:val="bullet"/>
+      <w:lvlText w:val=""/>
+      <w:lvlJc w:val="left"/>
+      <w:pPr>
+        <w:ind w:left="6840" w:hanging="360"/>
+      </w:pPr>
+      <w:rPr>
+        <w:rFonts w:ascii="Wingdings" w:hAnsi="Wingdings" w:hint="default"/>
+      </w:rPr>
+    </w:lvl>
+  </w:abstractNum>
+  <w:abstractNum w:abstractNumId="22" w15:restartNumberingAfterBreak="0">
     <w:nsid w:val="7BBF292E"/>
     <w:multiLevelType w:val="hybridMultilevel"/>
     <w:tmpl w:val="F58811D6"/>
@@ -3595,7 +3822,7 @@
       </w:rPr>
     </w:lvl>
   </w:abstractNum>
-  <w:abstractNum w:abstractNumId="22" w15:restartNumberingAfterBreak="0">
+  <w:abstractNum w:abstractNumId="23" w15:restartNumberingAfterBreak="0">
     <w:nsid w:val="7CDE2B48"/>
     <w:multiLevelType w:val="hybridMultilevel"/>
     <w:tmpl w:val="C8FCF4E8"/>
@@ -3709,7 +3936,7 @@
       </w:rPr>
     </w:lvl>
   </w:abstractNum>
-  <w:abstractNum w:abstractNumId="23" w15:restartNumberingAfterBreak="0">
+  <w:abstractNum w:abstractNumId="24" w15:restartNumberingAfterBreak="0">
     <w:nsid w:val="7D642692"/>
     <w:multiLevelType w:val="hybridMultilevel"/>
     <w:tmpl w:val="E8FEE684"/>
@@ -3874,10 +4101,10 @@
     <w:abstractNumId w:val="0"/>
   </w:num>
   <w:num w:numId="18">
-    <w:abstractNumId w:val="22"/>
+    <w:abstractNumId w:val="23"/>
   </w:num>
   <w:num w:numId="19">
-    <w:abstractNumId w:val="23"/>
+    <w:abstractNumId w:val="24"/>
   </w:num>
   <w:num w:numId="20">
     <w:abstractNumId w:val="16"/>
@@ -3889,10 +4116,13 @@
     <w:abstractNumId w:val="13"/>
   </w:num>
   <w:num w:numId="23">
-    <w:abstractNumId w:val="21"/>
+    <w:abstractNumId w:val="22"/>
   </w:num>
   <w:num w:numId="24">
     <w:abstractNumId w:val="19"/>
+  </w:num>
+  <w:num w:numId="25">
+    <w:abstractNumId w:val="21"/>
   </w:num>
 </w:numbering>
 </file>
@@ -5366,6 +5596,8 @@
     <w:rsidRoot w:val="005A1584"/>
     <w:rsid w:val="000E030F"/>
     <w:rsid w:val="000E2E53"/>
+    <w:rsid w:val="0034170B"/>
+    <w:rsid w:val="00344423"/>
     <w:rsid w:val="003B396F"/>
     <w:rsid w:val="004A2035"/>
     <w:rsid w:val="004A45A6"/>
@@ -5376,7 +5608,7 @@
     <w:rsid w:val="0083759B"/>
     <w:rsid w:val="00914709"/>
     <w:rsid w:val="00963601"/>
-    <w:rsid w:val="00CE704F"/>
+    <w:rsid w:val="00C35DC6"/>
     <w:rsid w:val="00FA21E4"/>
   </w:rsids>
   <m:mathPr>
@@ -5826,142 +6058,14 @@
     <w:semiHidden/>
     <w:unhideWhenUsed/>
   </w:style>
-  <w:style w:type="paragraph" w:customStyle="1" w:styleId="039F64613A0C442DACD11D1AEE4AA7D2">
-    <w:name w:val="039F64613A0C442DACD11D1AEE4AA7D2"/>
-  </w:style>
-  <w:style w:type="paragraph" w:customStyle="1" w:styleId="C3853A274EEC4918A3E70A0BC6348A68">
-    <w:name w:val="C3853A274EEC4918A3E70A0BC6348A68"/>
-  </w:style>
-  <w:style w:type="paragraph" w:customStyle="1" w:styleId="8C9D4E74AC2F44A6A53957F6887F5CDE">
-    <w:name w:val="8C9D4E74AC2F44A6A53957F6887F5CDE"/>
-  </w:style>
-  <w:style w:type="paragraph" w:customStyle="1" w:styleId="22CAC9BE2F4340228F1A7A4004F09D41">
-    <w:name w:val="22CAC9BE2F4340228F1A7A4004F09D41"/>
-  </w:style>
-  <w:style w:type="paragraph" w:customStyle="1" w:styleId="0F278963943443358B2FAEFA89D8F6AA">
-    <w:name w:val="0F278963943443358B2FAEFA89D8F6AA"/>
-  </w:style>
-  <w:style w:type="paragraph" w:customStyle="1" w:styleId="C1F38EA7EA2A4605AC996C449B070E44">
-    <w:name w:val="C1F38EA7EA2A4605AC996C449B070E44"/>
-  </w:style>
-  <w:style w:type="paragraph" w:customStyle="1" w:styleId="F2A4C9C9DC4E44CBADF5AB3B5D002F23">
-    <w:name w:val="F2A4C9C9DC4E44CBADF5AB3B5D002F23"/>
-  </w:style>
   <w:style w:type="paragraph" w:customStyle="1" w:styleId="8C678F3893124B9CB9A0D4F72E585373">
     <w:name w:val="8C678F3893124B9CB9A0D4F72E585373"/>
   </w:style>
   <w:style w:type="paragraph" w:customStyle="1" w:styleId="9395D78AE86D4655BE654CAE8F8631F1">
     <w:name w:val="9395D78AE86D4655BE654CAE8F8631F1"/>
   </w:style>
-  <w:style w:type="paragraph" w:customStyle="1" w:styleId="352E8F7374F64F7997A11B8624BB83E2">
-    <w:name w:val="352E8F7374F64F7997A11B8624BB83E2"/>
-  </w:style>
-  <w:style w:type="paragraph" w:customStyle="1" w:styleId="BDE490C2F7E843F3931B00518E619E4E">
-    <w:name w:val="BDE490C2F7E843F3931B00518E619E4E"/>
-  </w:style>
-  <w:style w:type="paragraph" w:customStyle="1" w:styleId="151E80D3E67440DCB6BD53F64A1D706A">
-    <w:name w:val="151E80D3E67440DCB6BD53F64A1D706A"/>
-  </w:style>
-  <w:style w:type="paragraph" w:customStyle="1" w:styleId="45CEE67FDFEF47769C24D253FE3283C4">
-    <w:name w:val="45CEE67FDFEF47769C24D253FE3283C4"/>
-  </w:style>
-  <w:style w:type="paragraph" w:customStyle="1" w:styleId="FA139B7085A849879129E35187773BE4">
-    <w:name w:val="FA139B7085A849879129E35187773BE4"/>
-  </w:style>
-  <w:style w:type="paragraph" w:customStyle="1" w:styleId="834157F0EF9D439486410EB0A1BBF39E">
-    <w:name w:val="834157F0EF9D439486410EB0A1BBF39E"/>
-  </w:style>
-  <w:style w:type="paragraph" w:customStyle="1" w:styleId="304970709F7B447BAA61440517C19E72">
-    <w:name w:val="304970709F7B447BAA61440517C19E72"/>
-  </w:style>
-  <w:style w:type="paragraph" w:customStyle="1" w:styleId="F5DB12B429134A24996F4FC062FDC294">
-    <w:name w:val="F5DB12B429134A24996F4FC062FDC294"/>
-  </w:style>
-  <w:style w:type="paragraph" w:customStyle="1" w:styleId="BADE11D1E52245379487C0FE2C7E2852">
-    <w:name w:val="BADE11D1E52245379487C0FE2C7E2852"/>
-  </w:style>
-  <w:style w:type="paragraph" w:customStyle="1" w:styleId="437FD7C79D4746C3A4A7BBABC766E2A9">
-    <w:name w:val="437FD7C79D4746C3A4A7BBABC766E2A9"/>
-  </w:style>
-  <w:style w:type="paragraph" w:customStyle="1" w:styleId="ACA32730535A45CCB6781FB8F538531D">
-    <w:name w:val="ACA32730535A45CCB6781FB8F538531D"/>
-  </w:style>
-  <w:style w:type="paragraph" w:customStyle="1" w:styleId="D8475FBAACF64E41AF0838CEBD2CEF77">
-    <w:name w:val="D8475FBAACF64E41AF0838CEBD2CEF77"/>
-  </w:style>
-  <w:style w:type="paragraph" w:customStyle="1" w:styleId="BEECDED2E1764852BCB88409DB828049">
-    <w:name w:val="BEECDED2E1764852BCB88409DB828049"/>
-  </w:style>
-  <w:style w:type="paragraph" w:customStyle="1" w:styleId="ACD3E86DA29A4AABB0681D1A42F52835">
-    <w:name w:val="ACD3E86DA29A4AABB0681D1A42F52835"/>
-  </w:style>
-  <w:style w:type="paragraph" w:customStyle="1" w:styleId="02349BEF50DC4995935279E3A94568D4">
-    <w:name w:val="02349BEF50DC4995935279E3A94568D4"/>
-  </w:style>
-  <w:style w:type="paragraph" w:customStyle="1" w:styleId="A3D5BC27C16142F5B6B6DA5FA03CEA96">
-    <w:name w:val="A3D5BC27C16142F5B6B6DA5FA03CEA96"/>
-  </w:style>
-  <w:style w:type="paragraph" w:customStyle="1" w:styleId="BD901A834D6543F3B49B71655AD9DE7D">
-    <w:name w:val="BD901A834D6543F3B49B71655AD9DE7D"/>
-  </w:style>
-  <w:style w:type="paragraph" w:customStyle="1" w:styleId="176054CEE1234DF18BD3FBCC5013A258">
-    <w:name w:val="176054CEE1234DF18BD3FBCC5013A258"/>
-  </w:style>
-  <w:style w:type="paragraph" w:customStyle="1" w:styleId="B943039337844D348D6D6837B102D4BF">
-    <w:name w:val="B943039337844D348D6D6837B102D4BF"/>
-  </w:style>
-  <w:style w:type="paragraph" w:customStyle="1" w:styleId="C3D763487DB7446D9500298BA332A085">
-    <w:name w:val="C3D763487DB7446D9500298BA332A085"/>
-  </w:style>
-  <w:style w:type="paragraph" w:customStyle="1" w:styleId="E79DEFA1B48549899123D611C67F452C">
-    <w:name w:val="E79DEFA1B48549899123D611C67F452C"/>
-  </w:style>
-  <w:style w:type="paragraph" w:customStyle="1" w:styleId="DC527CCE2A8944B0A6656A5973C0AC9A">
-    <w:name w:val="DC527CCE2A8944B0A6656A5973C0AC9A"/>
-  </w:style>
-  <w:style w:type="paragraph" w:customStyle="1" w:styleId="BC5CFB9CD45A4EADBFDA4A0FDBF55AD3">
-    <w:name w:val="BC5CFB9CD45A4EADBFDA4A0FDBF55AD3"/>
-  </w:style>
-  <w:style w:type="paragraph" w:customStyle="1" w:styleId="6FB083E1C425431FA251334E45A2F21B">
-    <w:name w:val="6FB083E1C425431FA251334E45A2F21B"/>
-  </w:style>
-  <w:style w:type="paragraph" w:customStyle="1" w:styleId="F06BA19EBF6140E583C0CFD238DE2214">
-    <w:name w:val="F06BA19EBF6140E583C0CFD238DE2214"/>
-  </w:style>
-  <w:style w:type="paragraph" w:customStyle="1" w:styleId="366D002DF27147F48EE5CED8200E2A0F">
-    <w:name w:val="366D002DF27147F48EE5CED8200E2A0F"/>
-  </w:style>
-  <w:style w:type="paragraph" w:customStyle="1" w:styleId="3FC84E379B304F5F8816C56A532B3826">
-    <w:name w:val="3FC84E379B304F5F8816C56A532B3826"/>
-  </w:style>
-  <w:style w:type="paragraph" w:customStyle="1" w:styleId="B9FE3E6FD2FD44EA8A243B813A8D80AF">
-    <w:name w:val="B9FE3E6FD2FD44EA8A243B813A8D80AF"/>
-  </w:style>
-  <w:style w:type="paragraph" w:customStyle="1" w:styleId="847DC805A0B043BBA6E6A67125E22F3E">
-    <w:name w:val="847DC805A0B043BBA6E6A67125E22F3E"/>
-  </w:style>
-  <w:style w:type="paragraph" w:customStyle="1" w:styleId="84860B37F27A456FAC2FF8448A34BD0E">
-    <w:name w:val="84860B37F27A456FAC2FF8448A34BD0E"/>
-    <w:rsid w:val="005A1584"/>
-  </w:style>
-  <w:style w:type="paragraph" w:customStyle="1" w:styleId="EBA3DF8B73104DD3ACCA7B601CAD9F98">
-    <w:name w:val="EBA3DF8B73104DD3ACCA7B601CAD9F98"/>
-    <w:rsid w:val="005A1584"/>
-  </w:style>
-  <w:style w:type="paragraph" w:customStyle="1" w:styleId="375A0E699C204A1795A1698C98D0B587">
-    <w:name w:val="375A0E699C204A1795A1698C98D0B587"/>
-    <w:rsid w:val="005A1584"/>
-  </w:style>
-  <w:style w:type="paragraph" w:customStyle="1" w:styleId="8229711362A14D259FE97EE1FC1308DD">
-    <w:name w:val="8229711362A14D259FE97EE1FC1308DD"/>
-    <w:rsid w:val="005A1584"/>
-  </w:style>
   <w:style w:type="paragraph" w:customStyle="1" w:styleId="B996F06D4F514BCE8D40B5E2D5C9AB6F">
     <w:name w:val="B996F06D4F514BCE8D40B5E2D5C9AB6F"/>
-    <w:rsid w:val="005A1584"/>
-  </w:style>
-  <w:style w:type="paragraph" w:customStyle="1" w:styleId="0FCB15DD93DF449DAB05E26E2BBD8D8B">
-    <w:name w:val="0FCB15DD93DF449DAB05E26E2BBD8D8B"/>
     <w:rsid w:val="005A1584"/>
   </w:style>
   <w:style w:type="paragraph" w:customStyle="1" w:styleId="659B9387853847E6AAA9D85FDC5A8FDC">
@@ -6266,7 +6370,7 @@
 </file>
 
 <file path=customXml/itemProps1.xml><?xml version="1.0" encoding="utf-8"?>
-<ds:datastoreItem xmlns:ds="http://schemas.openxmlformats.org/officeDocument/2006/customXml" ds:itemID="{CA60D76F-54FE-4F3C-A40E-73398F682810}">
+<ds:datastoreItem xmlns:ds="http://schemas.openxmlformats.org/officeDocument/2006/customXml" ds:itemID="{D402FD03-40CA-4A40-98F1-217477F4138C}">
   <ds:schemaRefs>
     <ds:schemaRef ds:uri="http://schemas.openxmlformats.org/officeDocument/2006/bibliography"/>
   </ds:schemaRefs>

</xml_diff>

<commit_message>
updated first section of resume
</commit_message>
<xml_diff>
--- a/CharlesBoudousquieProgrammerResume2020.docx
+++ b/CharlesBoudousquieProgrammerResume2020.docx
@@ -1,6 +1,6 @@
 
 <file path=word/document.xml><?xml version="1.0" encoding="utf-8"?>
-<w:document xmlns:wpc="http://schemas.microsoft.com/office/word/2010/wordprocessingCanvas" xmlns:cx="http://schemas.microsoft.com/office/drawing/2014/chartex" xmlns:cx1="http://schemas.microsoft.com/office/drawing/2015/9/8/chartex" xmlns:cx2="http://schemas.microsoft.com/office/drawing/2015/10/21/chartex" xmlns:cx3="http://schemas.microsoft.com/office/drawing/2016/5/9/chartex" xmlns:cx4="http://schemas.microsoft.com/office/drawing/2016/5/10/chartex" xmlns:cx5="http://schemas.microsoft.com/office/drawing/2016/5/11/chartex" xmlns:cx6="http://schemas.microsoft.com/office/drawing/2016/5/12/chartex" xmlns:cx7="http://schemas.microsoft.com/office/drawing/2016/5/13/chartex" xmlns:cx8="http://schemas.microsoft.com/office/drawing/2016/5/14/chartex" xmlns:mc="http://schemas.openxmlformats.org/markup-compatibility/2006" xmlns:aink="http://schemas.microsoft.com/office/drawing/2016/ink" xmlns:am3d="http://schemas.microsoft.com/office/drawing/2017/model3d" xmlns:o="urn:schemas-microsoft-com:office:office" xmlns:r="http://schemas.openxmlformats.org/officeDocument/2006/relationships" xmlns:m="http://schemas.openxmlformats.org/officeDocument/2006/math" xmlns:v="urn:schemas-microsoft-com:vml" xmlns:wp14="http://schemas.microsoft.com/office/word/2010/wordprocessingDrawing" xmlns:wp="http://schemas.openxmlformats.org/drawingml/2006/wordprocessingDrawing" xmlns:w10="urn:schemas-microsoft-com:office:word" xmlns:w="http://schemas.openxmlformats.org/wordprocessingml/2006/main" xmlns:w14="http://schemas.microsoft.com/office/word/2010/wordml" xmlns:w15="http://schemas.microsoft.com/office/word/2012/wordml" xmlns:w16cid="http://schemas.microsoft.com/office/word/2016/wordml/cid" xmlns:w16se="http://schemas.microsoft.com/office/word/2015/wordml/symex" xmlns:wpg="http://schemas.microsoft.com/office/word/2010/wordprocessingGroup" xmlns:wpi="http://schemas.microsoft.com/office/word/2010/wordprocessingInk" xmlns:wne="http://schemas.microsoft.com/office/word/2006/wordml" xmlns:wps="http://schemas.microsoft.com/office/word/2010/wordprocessingShape" mc:Ignorable="w14 w15 w16se w16cid wp14">
+<w:document xmlns:wpc="http://schemas.microsoft.com/office/word/2010/wordprocessingCanvas" xmlns:cx="http://schemas.microsoft.com/office/drawing/2014/chartex" xmlns:cx1="http://schemas.microsoft.com/office/drawing/2015/9/8/chartex" xmlns:cx2="http://schemas.microsoft.com/office/drawing/2015/10/21/chartex" xmlns:cx3="http://schemas.microsoft.com/office/drawing/2016/5/9/chartex" xmlns:cx4="http://schemas.microsoft.com/office/drawing/2016/5/10/chartex" xmlns:cx5="http://schemas.microsoft.com/office/drawing/2016/5/11/chartex" xmlns:cx6="http://schemas.microsoft.com/office/drawing/2016/5/12/chartex" xmlns:cx7="http://schemas.microsoft.com/office/drawing/2016/5/13/chartex" xmlns:cx8="http://schemas.microsoft.com/office/drawing/2016/5/14/chartex" xmlns:mc="http://schemas.openxmlformats.org/markup-compatibility/2006" xmlns:aink="http://schemas.microsoft.com/office/drawing/2016/ink" xmlns:am3d="http://schemas.microsoft.com/office/drawing/2017/model3d" xmlns:o="urn:schemas-microsoft-com:office:office" xmlns:r="http://schemas.openxmlformats.org/officeDocument/2006/relationships" xmlns:m="http://schemas.openxmlformats.org/officeDocument/2006/math" xmlns:v="urn:schemas-microsoft-com:vml" xmlns:wp14="http://schemas.microsoft.com/office/word/2010/wordprocessingDrawing" xmlns:wp="http://schemas.openxmlformats.org/drawingml/2006/wordprocessingDrawing" xmlns:w10="urn:schemas-microsoft-com:office:word" xmlns:w="http://schemas.openxmlformats.org/wordprocessingml/2006/main" xmlns:w14="http://schemas.microsoft.com/office/word/2010/wordml" xmlns:w15="http://schemas.microsoft.com/office/word/2012/wordml" xmlns:w16cex="http://schemas.microsoft.com/office/word/2018/wordml/cex" xmlns:w16cid="http://schemas.microsoft.com/office/word/2016/wordml/cid" xmlns:w16="http://schemas.microsoft.com/office/word/2018/wordml" xmlns:w16se="http://schemas.microsoft.com/office/word/2015/wordml/symex" xmlns:wpg="http://schemas.microsoft.com/office/word/2010/wordprocessingGroup" xmlns:wpi="http://schemas.microsoft.com/office/word/2010/wordprocessingInk" xmlns:wne="http://schemas.microsoft.com/office/word/2006/wordml" xmlns:wps="http://schemas.microsoft.com/office/word/2010/wordprocessingShape" mc:Ignorable="w14 w15 w16se w16cid w16 w16cex wp14">
   <w:body>
     <w:p>
       <w:pPr>
@@ -89,14 +89,7 @@
                 <w:sz w:val="22"/>
                 <w:szCs w:val="22"/>
               </w:rPr>
-              <w:t>3</w:t>
-            </w:r>
-            <w:r>
-              <w:rPr>
-                <w:sz w:val="22"/>
-                <w:szCs w:val="22"/>
-              </w:rPr>
-              <w:t>.5</w:t>
+              <w:t>4</w:t>
             </w:r>
             <w:r>
               <w:rPr>
@@ -246,7 +239,21 @@
           <w:sz w:val="22"/>
           <w:szCs w:val="22"/>
         </w:rPr>
-        <w:t xml:space="preserve"> (3 years)</w:t>
+        <w:t xml:space="preserve"> (</w:t>
+      </w:r>
+      <w:r>
+        <w:rPr>
+          <w:sz w:val="22"/>
+          <w:szCs w:val="22"/>
+        </w:rPr>
+        <w:t>4</w:t>
+      </w:r>
+      <w:r>
+        <w:rPr>
+          <w:sz w:val="22"/>
+          <w:szCs w:val="22"/>
+        </w:rPr>
+        <w:t xml:space="preserve"> years)</w:t>
       </w:r>
     </w:p>
     <w:p>
@@ -396,7 +403,6 @@
           <w:szCs w:val="22"/>
         </w:rPr>
       </w:pPr>
-      <w:proofErr w:type="spellStart"/>
       <w:r>
         <w:rPr>
           <w:sz w:val="22"/>
@@ -404,7 +410,6 @@
         </w:rPr>
         <w:t>ImGui</w:t>
       </w:r>
-      <w:proofErr w:type="spellEnd"/>
       <w:r>
         <w:rPr>
           <w:sz w:val="22"/>
@@ -426,7 +431,6 @@
         </w:rPr>
         <w:t xml:space="preserve"> </w:t>
       </w:r>
-      <w:proofErr w:type="spellStart"/>
       <w:r>
         <w:rPr>
           <w:sz w:val="22"/>
@@ -434,7 +438,6 @@
         </w:rPr>
         <w:t>ImGuiZmo</w:t>
       </w:r>
-      <w:proofErr w:type="spellEnd"/>
     </w:p>
     <w:p>
       <w:pPr>
@@ -450,7 +453,6 @@
           <w:szCs w:val="22"/>
         </w:rPr>
       </w:pPr>
-      <w:proofErr w:type="spellStart"/>
       <w:r>
         <w:rPr>
           <w:sz w:val="22"/>
@@ -458,7 +460,6 @@
         </w:rPr>
         <w:t>Assimp</w:t>
       </w:r>
-      <w:proofErr w:type="spellEnd"/>
     </w:p>
     <w:p>
       <w:pPr>
@@ -523,7 +524,7 @@
           <w:sz w:val="22"/>
           <w:szCs w:val="22"/>
         </w:rPr>
-        <w:t>Berkeley Sockets (Built for Windows and Linux)</w:t>
+        <w:t>Berkeley Sockets (Windows and Linux)</w:t>
       </w:r>
     </w:p>
     <w:p>
@@ -554,7 +555,6 @@
           <w:szCs w:val="22"/>
         </w:rPr>
       </w:pPr>
-      <w:proofErr w:type="spellStart"/>
       <w:r>
         <w:rPr>
           <w:sz w:val="22"/>
@@ -562,7 +562,6 @@
         </w:rPr>
         <w:t>CMake</w:t>
       </w:r>
-      <w:proofErr w:type="spellEnd"/>
     </w:p>
     <w:p>
       <w:pPr>
@@ -574,7 +573,6 @@
           <w:szCs w:val="22"/>
         </w:rPr>
       </w:pPr>
-      <w:proofErr w:type="spellStart"/>
       <w:r>
         <w:rPr>
           <w:sz w:val="22"/>
@@ -582,7 +580,6 @@
         </w:rPr>
         <w:t>Doxygen</w:t>
       </w:r>
-      <w:proofErr w:type="spellEnd"/>
     </w:p>
     <w:p>
       <w:pPr>
@@ -618,6 +615,31 @@
           <w:szCs w:val="22"/>
         </w:rPr>
         <w:t>Git (command line)</w:t>
+      </w:r>
+    </w:p>
+    <w:p>
+      <w:pPr>
+        <w:pStyle w:val="ListParagraph"/>
+        <w:spacing w:line="240" w:lineRule="auto"/>
+        <w:contextualSpacing/>
+        <w:rPr>
+          <w:sz w:val="22"/>
+          <w:szCs w:val="22"/>
+        </w:rPr>
+      </w:pPr>
+      <w:r>
+        <w:rPr>
+          <w:sz w:val="22"/>
+          <w:szCs w:val="22"/>
+        </w:rPr>
+        <w:t>Unity</w:t>
+      </w:r>
+      <w:r>
+        <w:rPr>
+          <w:sz w:val="22"/>
+          <w:szCs w:val="22"/>
+        </w:rPr>
+        <w:t>, Unreal Engine 4</w:t>
       </w:r>
     </w:p>
     <w:p>
@@ -842,21 +864,12 @@
       </w:r>
     </w:p>
     <w:p>
-      <w:proofErr w:type="spellStart"/>
-      <w:r>
-        <w:rPr>
-          <w:sz w:val="22"/>
-          <w:szCs w:val="22"/>
-        </w:rPr>
-        <w:t>DigiPen</w:t>
-      </w:r>
-      <w:proofErr w:type="spellEnd"/>
-      <w:r>
-        <w:rPr>
-          <w:sz w:val="22"/>
-          <w:szCs w:val="22"/>
-        </w:rPr>
-        <w:t xml:space="preserve"> Institute of Technology</w:t>
+      <w:r>
+        <w:rPr>
+          <w:sz w:val="22"/>
+          <w:szCs w:val="22"/>
+        </w:rPr>
+        <w:t>DigiPen Institute of Technology</w:t>
       </w:r>
     </w:p>
     <w:p>
@@ -892,7 +905,7 @@
           <w:sz w:val="22"/>
           <w:szCs w:val="22"/>
         </w:rPr>
-        <w:t>OpenGL Basic 3D Rendering,</w:t>
+        <w:t>OpenGL 3D Rendering,</w:t>
       </w:r>
       <w:r>
         <w:rPr>
@@ -906,7 +919,7 @@
           <w:sz w:val="22"/>
           <w:szCs w:val="22"/>
         </w:rPr>
-        <w:t>Reflection, Refraction, Render to Texture,</w:t>
+        <w:t>Reflection, Refraction, Texture,</w:t>
       </w:r>
       <w:r>
         <w:rPr>
@@ -940,12 +953,6 @@
         </w:rPr>
         <w:t>AI pathing and problem solving</w:t>
       </w:r>
-    </w:p>
-    <w:p/>
-    <w:p>
-      <w:pPr>
-        <w:pStyle w:val="Heading2"/>
-      </w:pPr>
     </w:p>
     <w:p>
       <w:pPr>
@@ -1372,14 +1379,28 @@
           <w:sz w:val="22"/>
           <w:szCs w:val="22"/>
         </w:rPr>
-        <w:t xml:space="preserve"> Bullet3D for physics</w:t>
-      </w:r>
-      <w:r>
-        <w:rPr>
-          <w:sz w:val="22"/>
-          <w:szCs w:val="22"/>
-        </w:rPr>
-        <w:t xml:space="preserve"> including Wireframe/Bounding Box debug drawing</w:t>
+        <w:t xml:space="preserve"> Bullet3D</w:t>
+      </w:r>
+      <w:r>
+        <w:rPr>
+          <w:sz w:val="22"/>
+          <w:szCs w:val="22"/>
+        </w:rPr>
+        <w:t xml:space="preserve"> </w:t>
+      </w:r>
+      <w:r>
+        <w:rPr>
+          <w:sz w:val="22"/>
+          <w:szCs w:val="22"/>
+        </w:rPr>
+        <w:t>Wireframe</w:t>
+      </w:r>
+      <w:r>
+        <w:rPr>
+          <w:sz w:val="22"/>
+          <w:szCs w:val="22"/>
+        </w:rPr>
+        <w:t xml:space="preserve"> and</w:t>
       </w:r>
     </w:p>
     <w:p>
@@ -1397,7 +1418,7 @@
           <w:sz w:val="22"/>
           <w:szCs w:val="22"/>
         </w:rPr>
-        <w:t>Added Translation, Rotation, and Scale Gizmos</w:t>
+        <w:t>Bounding Box debug drawing</w:t>
       </w:r>
     </w:p>
     <w:p>
@@ -1415,21 +1436,7 @@
           <w:sz w:val="22"/>
           <w:szCs w:val="22"/>
         </w:rPr>
-        <w:t xml:space="preserve">Ray Picking to </w:t>
-      </w:r>
-      <w:r>
-        <w:rPr>
-          <w:sz w:val="22"/>
-          <w:szCs w:val="22"/>
-        </w:rPr>
-        <w:t>m</w:t>
-      </w:r>
-      <w:r>
-        <w:rPr>
-          <w:sz w:val="22"/>
-          <w:szCs w:val="22"/>
-        </w:rPr>
-        <w:t>ove objects with mouse</w:t>
+        <w:t>Added Translation, Rotation, and Scale Gizmos</w:t>
       </w:r>
     </w:p>
     <w:p>
@@ -1447,35 +1454,21 @@
           <w:sz w:val="22"/>
           <w:szCs w:val="22"/>
         </w:rPr>
-        <w:t>Integrated JSON</w:t>
-      </w:r>
-      <w:r>
-        <w:rPr>
-          <w:sz w:val="22"/>
-          <w:szCs w:val="22"/>
-        </w:rPr>
-        <w:t xml:space="preserve"> for</w:t>
-      </w:r>
-      <w:r>
-        <w:rPr>
-          <w:sz w:val="22"/>
-          <w:szCs w:val="22"/>
-        </w:rPr>
-        <w:t xml:space="preserve"> </w:t>
-      </w:r>
-      <w:r>
-        <w:rPr>
-          <w:sz w:val="22"/>
-          <w:szCs w:val="22"/>
-        </w:rPr>
-        <w:t xml:space="preserve">level and object </w:t>
-      </w:r>
-      <w:r>
-        <w:rPr>
-          <w:sz w:val="22"/>
-          <w:szCs w:val="22"/>
-        </w:rPr>
-        <w:t>serialization</w:t>
+        <w:t xml:space="preserve">Ray Picking to </w:t>
+      </w:r>
+      <w:r>
+        <w:rPr>
+          <w:sz w:val="22"/>
+          <w:szCs w:val="22"/>
+        </w:rPr>
+        <w:t>m</w:t>
+      </w:r>
+      <w:r>
+        <w:rPr>
+          <w:sz w:val="22"/>
+          <w:szCs w:val="22"/>
+        </w:rPr>
+        <w:t>ove objects with mouse</w:t>
       </w:r>
     </w:p>
     <w:p>
@@ -1493,7 +1486,56 @@
           <w:sz w:val="22"/>
           <w:szCs w:val="22"/>
         </w:rPr>
-        <w:t>FMOD Studio setup</w:t>
+        <w:t xml:space="preserve">Integrated </w:t>
+      </w:r>
+      <w:r>
+        <w:rPr>
+          <w:sz w:val="22"/>
+          <w:szCs w:val="22"/>
+        </w:rPr>
+        <w:t>N</w:t>
+      </w:r>
+      <w:r>
+        <w:rPr>
+          <w:sz w:val="22"/>
+          <w:szCs w:val="22"/>
+        </w:rPr>
+        <w:t>lohmann</w:t>
+      </w:r>
+      <w:r>
+        <w:rPr>
+          <w:sz w:val="22"/>
+          <w:szCs w:val="22"/>
+        </w:rPr>
+        <w:t xml:space="preserve"> </w:t>
+      </w:r>
+      <w:r>
+        <w:rPr>
+          <w:sz w:val="22"/>
+          <w:szCs w:val="22"/>
+        </w:rPr>
+        <w:t>JSON</w:t>
+      </w:r>
+      <w:r>
+        <w:rPr>
+          <w:sz w:val="22"/>
+          <w:szCs w:val="22"/>
+        </w:rPr>
+        <w:t xml:space="preserve"> for</w:t>
+      </w:r>
+      <w:r>
+        <w:rPr>
+          <w:sz w:val="22"/>
+          <w:szCs w:val="22"/>
+        </w:rPr>
+        <w:t xml:space="preserve"> </w:t>
+      </w:r>
+      <w:r>
+        <w:rPr>
+          <w:sz w:val="22"/>
+          <w:szCs w:val="22"/>
+        </w:rPr>
+        <w:t>serialization</w:t>
       </w:r>
     </w:p>
     <w:p>
@@ -1777,13 +1819,102 @@
         <w:t>Created Behavior trees with said system</w:t>
       </w:r>
     </w:p>
+    <w:p>
+      <w:pPr>
+        <w:spacing w:line="240" w:lineRule="auto"/>
+        <w:ind w:left="360"/>
+        <w:contextualSpacing/>
+        <w:rPr>
+          <w:sz w:val="22"/>
+          <w:szCs w:val="22"/>
+        </w:rPr>
+      </w:pPr>
+      <w:r>
+        <w:rPr>
+          <w:b/>
+          <w:bCs/>
+          <w:sz w:val="22"/>
+          <w:szCs w:val="22"/>
+        </w:rPr>
+        <w:t>Personal Project</w:t>
+      </w:r>
+      <w:r>
+        <w:rPr>
+          <w:sz w:val="22"/>
+          <w:szCs w:val="22"/>
+        </w:rPr>
+        <w:t xml:space="preserve">        </w:t>
+      </w:r>
+      <w:r>
+        <w:rPr>
+          <w:i/>
+          <w:iCs/>
+          <w:sz w:val="22"/>
+          <w:szCs w:val="22"/>
+        </w:rPr>
+        <w:t xml:space="preserve"> </w:t>
+      </w:r>
+      <w:r>
+        <w:rPr>
+          <w:sz w:val="22"/>
+          <w:szCs w:val="22"/>
+        </w:rPr>
+        <w:t>5/2020 – 8/2020</w:t>
+      </w:r>
+    </w:p>
+    <w:p>
+      <w:pPr>
+        <w:pStyle w:val="ListParagraph"/>
+        <w:numPr>
+          <w:ilvl w:val="0"/>
+          <w:numId w:val="25"/>
+        </w:numPr>
+        <w:spacing w:line="240" w:lineRule="auto"/>
+        <w:contextualSpacing/>
+        <w:rPr>
+          <w:i/>
+          <w:iCs/>
+          <w:sz w:val="22"/>
+          <w:szCs w:val="22"/>
+        </w:rPr>
+      </w:pPr>
+      <w:r>
+        <w:rPr>
+          <w:sz w:val="22"/>
+          <w:szCs w:val="22"/>
+        </w:rPr>
+        <w:t xml:space="preserve">Created </w:t>
+      </w:r>
+      <w:r>
+        <w:rPr>
+          <w:sz w:val="22"/>
+          <w:szCs w:val="22"/>
+        </w:rPr>
+        <w:t xml:space="preserve">full flight </w:t>
+      </w:r>
+      <w:r>
+        <w:rPr>
+          <w:sz w:val="22"/>
+          <w:szCs w:val="22"/>
+        </w:rPr>
+        <w:t>3D Octree navigation</w:t>
+      </w:r>
+    </w:p>
+    <w:p>
+      <w:pPr>
+        <w:spacing w:line="240" w:lineRule="auto"/>
+        <w:ind w:left="360"/>
+        <w:contextualSpacing/>
+        <w:rPr>
+          <w:b/>
+          <w:bCs/>
+          <w:sz w:val="22"/>
+          <w:szCs w:val="22"/>
+        </w:rPr>
+      </w:pPr>
+    </w:p>
     <w:sectPr>
-      <w:headerReference w:type="even" r:id="rId8"/>
-      <w:headerReference w:type="default" r:id="rId9"/>
-      <w:footerReference w:type="even" r:id="rId10"/>
-      <w:footerReference w:type="default" r:id="rId11"/>
-      <w:headerReference w:type="first" r:id="rId12"/>
-      <w:footerReference w:type="first" r:id="rId13"/>
+      <w:headerReference w:type="default" r:id="rId8"/>
       <w:pgSz w:w="12240" w:h="15840"/>
       <w:pgMar w:top="720" w:right="720" w:bottom="720" w:left="720" w:header="720" w:footer="720" w:gutter="0"/>
       <w:cols w:num="2" w:space="720"/>
@@ -1794,7 +1925,7 @@
 </file>
 
 <file path=word/endnotes.xml><?xml version="1.0" encoding="utf-8"?>
-<w:endnotes xmlns:wpc="http://schemas.microsoft.com/office/word/2010/wordprocessingCanvas" xmlns:cx="http://schemas.microsoft.com/office/drawing/2014/chartex" xmlns:cx1="http://schemas.microsoft.com/office/drawing/2015/9/8/chartex" xmlns:cx2="http://schemas.microsoft.com/office/drawing/2015/10/21/chartex" xmlns:cx3="http://schemas.microsoft.com/office/drawing/2016/5/9/chartex" xmlns:cx4="http://schemas.microsoft.com/office/drawing/2016/5/10/chartex" xmlns:cx5="http://schemas.microsoft.com/office/drawing/2016/5/11/chartex" xmlns:cx6="http://schemas.microsoft.com/office/drawing/2016/5/12/chartex" xmlns:cx7="http://schemas.microsoft.com/office/drawing/2016/5/13/chartex" xmlns:cx8="http://schemas.microsoft.com/office/drawing/2016/5/14/chartex" xmlns:mc="http://schemas.openxmlformats.org/markup-compatibility/2006" xmlns:aink="http://schemas.microsoft.com/office/drawing/2016/ink" xmlns:am3d="http://schemas.microsoft.com/office/drawing/2017/model3d" xmlns:o="urn:schemas-microsoft-com:office:office" xmlns:r="http://schemas.openxmlformats.org/officeDocument/2006/relationships" xmlns:m="http://schemas.openxmlformats.org/officeDocument/2006/math" xmlns:v="urn:schemas-microsoft-com:vml" xmlns:wp14="http://schemas.microsoft.com/office/word/2010/wordprocessingDrawing" xmlns:wp="http://schemas.openxmlformats.org/drawingml/2006/wordprocessingDrawing" xmlns:w10="urn:schemas-microsoft-com:office:word" xmlns:w="http://schemas.openxmlformats.org/wordprocessingml/2006/main" xmlns:w14="http://schemas.microsoft.com/office/word/2010/wordml" xmlns:w15="http://schemas.microsoft.com/office/word/2012/wordml" xmlns:w16cid="http://schemas.microsoft.com/office/word/2016/wordml/cid" xmlns:w16se="http://schemas.microsoft.com/office/word/2015/wordml/symex" xmlns:wpg="http://schemas.microsoft.com/office/word/2010/wordprocessingGroup" xmlns:wpi="http://schemas.microsoft.com/office/word/2010/wordprocessingInk" xmlns:wne="http://schemas.microsoft.com/office/word/2006/wordml" xmlns:wps="http://schemas.microsoft.com/office/word/2010/wordprocessingShape" mc:Ignorable="w14 w15 w16se w16cid wp14">
+<w:endnotes xmlns:wpc="http://schemas.microsoft.com/office/word/2010/wordprocessingCanvas" xmlns:cx="http://schemas.microsoft.com/office/drawing/2014/chartex" xmlns:cx1="http://schemas.microsoft.com/office/drawing/2015/9/8/chartex" xmlns:cx2="http://schemas.microsoft.com/office/drawing/2015/10/21/chartex" xmlns:cx3="http://schemas.microsoft.com/office/drawing/2016/5/9/chartex" xmlns:cx4="http://schemas.microsoft.com/office/drawing/2016/5/10/chartex" xmlns:cx5="http://schemas.microsoft.com/office/drawing/2016/5/11/chartex" xmlns:cx6="http://schemas.microsoft.com/office/drawing/2016/5/12/chartex" xmlns:cx7="http://schemas.microsoft.com/office/drawing/2016/5/13/chartex" xmlns:cx8="http://schemas.microsoft.com/office/drawing/2016/5/14/chartex" xmlns:mc="http://schemas.openxmlformats.org/markup-compatibility/2006" xmlns:aink="http://schemas.microsoft.com/office/drawing/2016/ink" xmlns:am3d="http://schemas.microsoft.com/office/drawing/2017/model3d" xmlns:o="urn:schemas-microsoft-com:office:office" xmlns:r="http://schemas.openxmlformats.org/officeDocument/2006/relationships" xmlns:m="http://schemas.openxmlformats.org/officeDocument/2006/math" xmlns:v="urn:schemas-microsoft-com:vml" xmlns:wp14="http://schemas.microsoft.com/office/word/2010/wordprocessingDrawing" xmlns:wp="http://schemas.openxmlformats.org/drawingml/2006/wordprocessingDrawing" xmlns:w10="urn:schemas-microsoft-com:office:word" xmlns:w="http://schemas.openxmlformats.org/wordprocessingml/2006/main" xmlns:w14="http://schemas.microsoft.com/office/word/2010/wordml" xmlns:w15="http://schemas.microsoft.com/office/word/2012/wordml" xmlns:w16cex="http://schemas.microsoft.com/office/word/2018/wordml/cex" xmlns:w16cid="http://schemas.microsoft.com/office/word/2016/wordml/cid" xmlns:w16="http://schemas.microsoft.com/office/word/2018/wordml" xmlns:w16se="http://schemas.microsoft.com/office/word/2015/wordml/symex" xmlns:wpg="http://schemas.microsoft.com/office/word/2010/wordprocessingGroup" xmlns:wpi="http://schemas.microsoft.com/office/word/2010/wordprocessingInk" xmlns:wne="http://schemas.microsoft.com/office/word/2006/wordml" xmlns:wps="http://schemas.microsoft.com/office/word/2010/wordprocessingShape" mc:Ignorable="w14 w15 w16se w16cid w16 w16cex wp14">
   <w:endnote w:type="separator" w:id="-1">
     <w:p>
       <w:pPr>
@@ -1818,38 +1949,8 @@
 </w:endnotes>
 </file>
 
-<file path=word/footer1.xml><?xml version="1.0" encoding="utf-8"?>
-<w:ftr xmlns:wpc="http://schemas.microsoft.com/office/word/2010/wordprocessingCanvas" xmlns:cx="http://schemas.microsoft.com/office/drawing/2014/chartex" xmlns:cx1="http://schemas.microsoft.com/office/drawing/2015/9/8/chartex" xmlns:cx2="http://schemas.microsoft.com/office/drawing/2015/10/21/chartex" xmlns:cx3="http://schemas.microsoft.com/office/drawing/2016/5/9/chartex" xmlns:cx4="http://schemas.microsoft.com/office/drawing/2016/5/10/chartex" xmlns:cx5="http://schemas.microsoft.com/office/drawing/2016/5/11/chartex" xmlns:cx6="http://schemas.microsoft.com/office/drawing/2016/5/12/chartex" xmlns:cx7="http://schemas.microsoft.com/office/drawing/2016/5/13/chartex" xmlns:cx8="http://schemas.microsoft.com/office/drawing/2016/5/14/chartex" xmlns:mc="http://schemas.openxmlformats.org/markup-compatibility/2006" xmlns:aink="http://schemas.microsoft.com/office/drawing/2016/ink" xmlns:am3d="http://schemas.microsoft.com/office/drawing/2017/model3d" xmlns:o="urn:schemas-microsoft-com:office:office" xmlns:r="http://schemas.openxmlformats.org/officeDocument/2006/relationships" xmlns:m="http://schemas.openxmlformats.org/officeDocument/2006/math" xmlns:v="urn:schemas-microsoft-com:vml" xmlns:wp14="http://schemas.microsoft.com/office/word/2010/wordprocessingDrawing" xmlns:wp="http://schemas.openxmlformats.org/drawingml/2006/wordprocessingDrawing" xmlns:w10="urn:schemas-microsoft-com:office:word" xmlns:w="http://schemas.openxmlformats.org/wordprocessingml/2006/main" xmlns:w14="http://schemas.microsoft.com/office/word/2010/wordml" xmlns:w15="http://schemas.microsoft.com/office/word/2012/wordml" xmlns:w16cid="http://schemas.microsoft.com/office/word/2016/wordml/cid" xmlns:w16se="http://schemas.microsoft.com/office/word/2015/wordml/symex" xmlns:wpg="http://schemas.microsoft.com/office/word/2010/wordprocessingGroup" xmlns:wpi="http://schemas.microsoft.com/office/word/2010/wordprocessingInk" xmlns:wne="http://schemas.microsoft.com/office/word/2006/wordml" xmlns:wps="http://schemas.microsoft.com/office/word/2010/wordprocessingShape" mc:Ignorable="w14 w15 w16se w16cid wp14">
-  <w:p>
-    <w:pPr>
-      <w:pStyle w:val="Footer"/>
-    </w:pPr>
-  </w:p>
-</w:ftr>
-</file>
-
-<file path=word/footer2.xml><?xml version="1.0" encoding="utf-8"?>
-<w:ftr xmlns:wpc="http://schemas.microsoft.com/office/word/2010/wordprocessingCanvas" xmlns:cx="http://schemas.microsoft.com/office/drawing/2014/chartex" xmlns:cx1="http://schemas.microsoft.com/office/drawing/2015/9/8/chartex" xmlns:cx2="http://schemas.microsoft.com/office/drawing/2015/10/21/chartex" xmlns:cx3="http://schemas.microsoft.com/office/drawing/2016/5/9/chartex" xmlns:cx4="http://schemas.microsoft.com/office/drawing/2016/5/10/chartex" xmlns:cx5="http://schemas.microsoft.com/office/drawing/2016/5/11/chartex" xmlns:cx6="http://schemas.microsoft.com/office/drawing/2016/5/12/chartex" xmlns:cx7="http://schemas.microsoft.com/office/drawing/2016/5/13/chartex" xmlns:cx8="http://schemas.microsoft.com/office/drawing/2016/5/14/chartex" xmlns:mc="http://schemas.openxmlformats.org/markup-compatibility/2006" xmlns:aink="http://schemas.microsoft.com/office/drawing/2016/ink" xmlns:am3d="http://schemas.microsoft.com/office/drawing/2017/model3d" xmlns:o="urn:schemas-microsoft-com:office:office" xmlns:r="http://schemas.openxmlformats.org/officeDocument/2006/relationships" xmlns:m="http://schemas.openxmlformats.org/officeDocument/2006/math" xmlns:v="urn:schemas-microsoft-com:vml" xmlns:wp14="http://schemas.microsoft.com/office/word/2010/wordprocessingDrawing" xmlns:wp="http://schemas.openxmlformats.org/drawingml/2006/wordprocessingDrawing" xmlns:w10="urn:schemas-microsoft-com:office:word" xmlns:w="http://schemas.openxmlformats.org/wordprocessingml/2006/main" xmlns:w14="http://schemas.microsoft.com/office/word/2010/wordml" xmlns:w15="http://schemas.microsoft.com/office/word/2012/wordml" xmlns:w16cid="http://schemas.microsoft.com/office/word/2016/wordml/cid" xmlns:w16se="http://schemas.microsoft.com/office/word/2015/wordml/symex" xmlns:wpg="http://schemas.microsoft.com/office/word/2010/wordprocessingGroup" xmlns:wpi="http://schemas.microsoft.com/office/word/2010/wordprocessingInk" xmlns:wne="http://schemas.microsoft.com/office/word/2006/wordml" xmlns:wps="http://schemas.microsoft.com/office/word/2010/wordprocessingShape" mc:Ignorable="w14 w15 w16se w16cid wp14">
-  <w:p>
-    <w:pPr>
-      <w:pStyle w:val="Footer"/>
-    </w:pPr>
-  </w:p>
-</w:ftr>
-</file>
-
-<file path=word/footer3.xml><?xml version="1.0" encoding="utf-8"?>
-<w:ftr xmlns:wpc="http://schemas.microsoft.com/office/word/2010/wordprocessingCanvas" xmlns:cx="http://schemas.microsoft.com/office/drawing/2014/chartex" xmlns:cx1="http://schemas.microsoft.com/office/drawing/2015/9/8/chartex" xmlns:cx2="http://schemas.microsoft.com/office/drawing/2015/10/21/chartex" xmlns:cx3="http://schemas.microsoft.com/office/drawing/2016/5/9/chartex" xmlns:cx4="http://schemas.microsoft.com/office/drawing/2016/5/10/chartex" xmlns:cx5="http://schemas.microsoft.com/office/drawing/2016/5/11/chartex" xmlns:cx6="http://schemas.microsoft.com/office/drawing/2016/5/12/chartex" xmlns:cx7="http://schemas.microsoft.com/office/drawing/2016/5/13/chartex" xmlns:cx8="http://schemas.microsoft.com/office/drawing/2016/5/14/chartex" xmlns:mc="http://schemas.openxmlformats.org/markup-compatibility/2006" xmlns:aink="http://schemas.microsoft.com/office/drawing/2016/ink" xmlns:am3d="http://schemas.microsoft.com/office/drawing/2017/model3d" xmlns:o="urn:schemas-microsoft-com:office:office" xmlns:r="http://schemas.openxmlformats.org/officeDocument/2006/relationships" xmlns:m="http://schemas.openxmlformats.org/officeDocument/2006/math" xmlns:v="urn:schemas-microsoft-com:vml" xmlns:wp14="http://schemas.microsoft.com/office/word/2010/wordprocessingDrawing" xmlns:wp="http://schemas.openxmlformats.org/drawingml/2006/wordprocessingDrawing" xmlns:w10="urn:schemas-microsoft-com:office:word" xmlns:w="http://schemas.openxmlformats.org/wordprocessingml/2006/main" xmlns:w14="http://schemas.microsoft.com/office/word/2010/wordml" xmlns:w15="http://schemas.microsoft.com/office/word/2012/wordml" xmlns:w16cid="http://schemas.microsoft.com/office/word/2016/wordml/cid" xmlns:w16se="http://schemas.microsoft.com/office/word/2015/wordml/symex" xmlns:wpg="http://schemas.microsoft.com/office/word/2010/wordprocessingGroup" xmlns:wpi="http://schemas.microsoft.com/office/word/2010/wordprocessingInk" xmlns:wne="http://schemas.microsoft.com/office/word/2006/wordml" xmlns:wps="http://schemas.microsoft.com/office/word/2010/wordprocessingShape" mc:Ignorable="w14 w15 w16se w16cid wp14">
-  <w:p>
-    <w:pPr>
-      <w:pStyle w:val="Footer"/>
-    </w:pPr>
-  </w:p>
-</w:ftr>
-</file>
-
 <file path=word/footnotes.xml><?xml version="1.0" encoding="utf-8"?>
-<w:footnotes xmlns:wpc="http://schemas.microsoft.com/office/word/2010/wordprocessingCanvas" xmlns:cx="http://schemas.microsoft.com/office/drawing/2014/chartex" xmlns:cx1="http://schemas.microsoft.com/office/drawing/2015/9/8/chartex" xmlns:cx2="http://schemas.microsoft.com/office/drawing/2015/10/21/chartex" xmlns:cx3="http://schemas.microsoft.com/office/drawing/2016/5/9/chartex" xmlns:cx4="http://schemas.microsoft.com/office/drawing/2016/5/10/chartex" xmlns:cx5="http://schemas.microsoft.com/office/drawing/2016/5/11/chartex" xmlns:cx6="http://schemas.microsoft.com/office/drawing/2016/5/12/chartex" xmlns:cx7="http://schemas.microsoft.com/office/drawing/2016/5/13/chartex" xmlns:cx8="http://schemas.microsoft.com/office/drawing/2016/5/14/chartex" xmlns:mc="http://schemas.openxmlformats.org/markup-compatibility/2006" xmlns:aink="http://schemas.microsoft.com/office/drawing/2016/ink" xmlns:am3d="http://schemas.microsoft.com/office/drawing/2017/model3d" xmlns:o="urn:schemas-microsoft-com:office:office" xmlns:r="http://schemas.openxmlformats.org/officeDocument/2006/relationships" xmlns:m="http://schemas.openxmlformats.org/officeDocument/2006/math" xmlns:v="urn:schemas-microsoft-com:vml" xmlns:wp14="http://schemas.microsoft.com/office/word/2010/wordprocessingDrawing" xmlns:wp="http://schemas.openxmlformats.org/drawingml/2006/wordprocessingDrawing" xmlns:w10="urn:schemas-microsoft-com:office:word" xmlns:w="http://schemas.openxmlformats.org/wordprocessingml/2006/main" xmlns:w14="http://schemas.microsoft.com/office/word/2010/wordml" xmlns:w15="http://schemas.microsoft.com/office/word/2012/wordml" xmlns:w16cid="http://schemas.microsoft.com/office/word/2016/wordml/cid" xmlns:w16se="http://schemas.microsoft.com/office/word/2015/wordml/symex" xmlns:wpg="http://schemas.microsoft.com/office/word/2010/wordprocessingGroup" xmlns:wpi="http://schemas.microsoft.com/office/word/2010/wordprocessingInk" xmlns:wne="http://schemas.microsoft.com/office/word/2006/wordml" xmlns:wps="http://schemas.microsoft.com/office/word/2010/wordprocessingShape" mc:Ignorable="w14 w15 w16se w16cid wp14">
+<w:footnotes xmlns:wpc="http://schemas.microsoft.com/office/word/2010/wordprocessingCanvas" xmlns:cx="http://schemas.microsoft.com/office/drawing/2014/chartex" xmlns:cx1="http://schemas.microsoft.com/office/drawing/2015/9/8/chartex" xmlns:cx2="http://schemas.microsoft.com/office/drawing/2015/10/21/chartex" xmlns:cx3="http://schemas.microsoft.com/office/drawing/2016/5/9/chartex" xmlns:cx4="http://schemas.microsoft.com/office/drawing/2016/5/10/chartex" xmlns:cx5="http://schemas.microsoft.com/office/drawing/2016/5/11/chartex" xmlns:cx6="http://schemas.microsoft.com/office/drawing/2016/5/12/chartex" xmlns:cx7="http://schemas.microsoft.com/office/drawing/2016/5/13/chartex" xmlns:cx8="http://schemas.microsoft.com/office/drawing/2016/5/14/chartex" xmlns:mc="http://schemas.openxmlformats.org/markup-compatibility/2006" xmlns:aink="http://schemas.microsoft.com/office/drawing/2016/ink" xmlns:am3d="http://schemas.microsoft.com/office/drawing/2017/model3d" xmlns:o="urn:schemas-microsoft-com:office:office" xmlns:r="http://schemas.openxmlformats.org/officeDocument/2006/relationships" xmlns:m="http://schemas.openxmlformats.org/officeDocument/2006/math" xmlns:v="urn:schemas-microsoft-com:vml" xmlns:wp14="http://schemas.microsoft.com/office/word/2010/wordprocessingDrawing" xmlns:wp="http://schemas.openxmlformats.org/drawingml/2006/wordprocessingDrawing" xmlns:w10="urn:schemas-microsoft-com:office:word" xmlns:w="http://schemas.openxmlformats.org/wordprocessingml/2006/main" xmlns:w14="http://schemas.microsoft.com/office/word/2010/wordml" xmlns:w15="http://schemas.microsoft.com/office/word/2012/wordml" xmlns:w16cex="http://schemas.microsoft.com/office/word/2018/wordml/cex" xmlns:w16cid="http://schemas.microsoft.com/office/word/2016/wordml/cid" xmlns:w16="http://schemas.microsoft.com/office/word/2018/wordml" xmlns:w16se="http://schemas.microsoft.com/office/word/2015/wordml/symex" xmlns:wpg="http://schemas.microsoft.com/office/word/2010/wordprocessingGroup" xmlns:wpi="http://schemas.microsoft.com/office/word/2010/wordprocessingInk" xmlns:wne="http://schemas.microsoft.com/office/word/2006/wordml" xmlns:wps="http://schemas.microsoft.com/office/word/2010/wordprocessingShape" mc:Ignorable="w14 w15 w16se w16cid w16 w16cex wp14">
   <w:footnote w:type="separator" w:id="-1">
     <w:p>
       <w:pPr>
@@ -1874,17 +1975,7 @@
 </file>
 
 <file path=word/header1.xml><?xml version="1.0" encoding="utf-8"?>
-<w:hdr xmlns:wpc="http://schemas.microsoft.com/office/word/2010/wordprocessingCanvas" xmlns:cx="http://schemas.microsoft.com/office/drawing/2014/chartex" xmlns:cx1="http://schemas.microsoft.com/office/drawing/2015/9/8/chartex" xmlns:cx2="http://schemas.microsoft.com/office/drawing/2015/10/21/chartex" xmlns:cx3="http://schemas.microsoft.com/office/drawing/2016/5/9/chartex" xmlns:cx4="http://schemas.microsoft.com/office/drawing/2016/5/10/chartex" xmlns:cx5="http://schemas.microsoft.com/office/drawing/2016/5/11/chartex" xmlns:cx6="http://schemas.microsoft.com/office/drawing/2016/5/12/chartex" xmlns:cx7="http://schemas.microsoft.com/office/drawing/2016/5/13/chartex" xmlns:cx8="http://schemas.microsoft.com/office/drawing/2016/5/14/chartex" xmlns:mc="http://schemas.openxmlformats.org/markup-compatibility/2006" xmlns:aink="http://schemas.microsoft.com/office/drawing/2016/ink" xmlns:am3d="http://schemas.microsoft.com/office/drawing/2017/model3d" xmlns:o="urn:schemas-microsoft-com:office:office" xmlns:r="http://schemas.openxmlformats.org/officeDocument/2006/relationships" xmlns:m="http://schemas.openxmlformats.org/officeDocument/2006/math" xmlns:v="urn:schemas-microsoft-com:vml" xmlns:wp14="http://schemas.microsoft.com/office/word/2010/wordprocessingDrawing" xmlns:wp="http://schemas.openxmlformats.org/drawingml/2006/wordprocessingDrawing" xmlns:w10="urn:schemas-microsoft-com:office:word" xmlns:w="http://schemas.openxmlformats.org/wordprocessingml/2006/main" xmlns:w14="http://schemas.microsoft.com/office/word/2010/wordml" xmlns:w15="http://schemas.microsoft.com/office/word/2012/wordml" xmlns:w16cid="http://schemas.microsoft.com/office/word/2016/wordml/cid" xmlns:w16se="http://schemas.microsoft.com/office/word/2015/wordml/symex" xmlns:wpg="http://schemas.microsoft.com/office/word/2010/wordprocessingGroup" xmlns:wpi="http://schemas.microsoft.com/office/word/2010/wordprocessingInk" xmlns:wne="http://schemas.microsoft.com/office/word/2006/wordml" xmlns:wps="http://schemas.microsoft.com/office/word/2010/wordprocessingShape" mc:Ignorable="w14 w15 w16se w16cid wp14">
-  <w:p>
-    <w:pPr>
-      <w:pStyle w:val="Header"/>
-    </w:pPr>
-  </w:p>
-</w:hdr>
-</file>
-
-<file path=word/header2.xml><?xml version="1.0" encoding="utf-8"?>
-<w:hdr xmlns:wpc="http://schemas.microsoft.com/office/word/2010/wordprocessingCanvas" xmlns:cx="http://schemas.microsoft.com/office/drawing/2014/chartex" xmlns:cx1="http://schemas.microsoft.com/office/drawing/2015/9/8/chartex" xmlns:cx2="http://schemas.microsoft.com/office/drawing/2015/10/21/chartex" xmlns:cx3="http://schemas.microsoft.com/office/drawing/2016/5/9/chartex" xmlns:cx4="http://schemas.microsoft.com/office/drawing/2016/5/10/chartex" xmlns:cx5="http://schemas.microsoft.com/office/drawing/2016/5/11/chartex" xmlns:cx6="http://schemas.microsoft.com/office/drawing/2016/5/12/chartex" xmlns:cx7="http://schemas.microsoft.com/office/drawing/2016/5/13/chartex" xmlns:cx8="http://schemas.microsoft.com/office/drawing/2016/5/14/chartex" xmlns:mc="http://schemas.openxmlformats.org/markup-compatibility/2006" xmlns:aink="http://schemas.microsoft.com/office/drawing/2016/ink" xmlns:am3d="http://schemas.microsoft.com/office/drawing/2017/model3d" xmlns:o="urn:schemas-microsoft-com:office:office" xmlns:r="http://schemas.openxmlformats.org/officeDocument/2006/relationships" xmlns:m="http://schemas.openxmlformats.org/officeDocument/2006/math" xmlns:v="urn:schemas-microsoft-com:vml" xmlns:wp14="http://schemas.microsoft.com/office/word/2010/wordprocessingDrawing" xmlns:wp="http://schemas.openxmlformats.org/drawingml/2006/wordprocessingDrawing" xmlns:w10="urn:schemas-microsoft-com:office:word" xmlns:w="http://schemas.openxmlformats.org/wordprocessingml/2006/main" xmlns:w14="http://schemas.microsoft.com/office/word/2010/wordml" xmlns:w15="http://schemas.microsoft.com/office/word/2012/wordml" xmlns:w16cid="http://schemas.microsoft.com/office/word/2016/wordml/cid" xmlns:w16se="http://schemas.microsoft.com/office/word/2015/wordml/symex" xmlns:wpg="http://schemas.microsoft.com/office/word/2010/wordprocessingGroup" xmlns:wpi="http://schemas.microsoft.com/office/word/2010/wordprocessingInk" xmlns:wne="http://schemas.microsoft.com/office/word/2006/wordml" xmlns:wps="http://schemas.microsoft.com/office/word/2010/wordprocessingShape" mc:Ignorable="w14 w15 w16se w16cid wp14">
+<w:hdr xmlns:wpc="http://schemas.microsoft.com/office/word/2010/wordprocessingCanvas" xmlns:cx="http://schemas.microsoft.com/office/drawing/2014/chartex" xmlns:cx1="http://schemas.microsoft.com/office/drawing/2015/9/8/chartex" xmlns:cx2="http://schemas.microsoft.com/office/drawing/2015/10/21/chartex" xmlns:cx3="http://schemas.microsoft.com/office/drawing/2016/5/9/chartex" xmlns:cx4="http://schemas.microsoft.com/office/drawing/2016/5/10/chartex" xmlns:cx5="http://schemas.microsoft.com/office/drawing/2016/5/11/chartex" xmlns:cx6="http://schemas.microsoft.com/office/drawing/2016/5/12/chartex" xmlns:cx7="http://schemas.microsoft.com/office/drawing/2016/5/13/chartex" xmlns:cx8="http://schemas.microsoft.com/office/drawing/2016/5/14/chartex" xmlns:mc="http://schemas.openxmlformats.org/markup-compatibility/2006" xmlns:aink="http://schemas.microsoft.com/office/drawing/2016/ink" xmlns:am3d="http://schemas.microsoft.com/office/drawing/2017/model3d" xmlns:o="urn:schemas-microsoft-com:office:office" xmlns:r="http://schemas.openxmlformats.org/officeDocument/2006/relationships" xmlns:m="http://schemas.openxmlformats.org/officeDocument/2006/math" xmlns:v="urn:schemas-microsoft-com:vml" xmlns:wp14="http://schemas.microsoft.com/office/word/2010/wordprocessingDrawing" xmlns:wp="http://schemas.openxmlformats.org/drawingml/2006/wordprocessingDrawing" xmlns:w10="urn:schemas-microsoft-com:office:word" xmlns:w="http://schemas.openxmlformats.org/wordprocessingml/2006/main" xmlns:w14="http://schemas.microsoft.com/office/word/2010/wordml" xmlns:w15="http://schemas.microsoft.com/office/word/2012/wordml" xmlns:w16cex="http://schemas.microsoft.com/office/word/2018/wordml/cex" xmlns:w16cid="http://schemas.microsoft.com/office/word/2016/wordml/cid" xmlns:w16="http://schemas.microsoft.com/office/word/2018/wordml" xmlns:w16se="http://schemas.microsoft.com/office/word/2015/wordml/symex" xmlns:wpg="http://schemas.microsoft.com/office/word/2010/wordprocessingGroup" xmlns:wpi="http://schemas.microsoft.com/office/word/2010/wordprocessingInk" xmlns:wne="http://schemas.microsoft.com/office/word/2006/wordml" xmlns:wps="http://schemas.microsoft.com/office/word/2010/wordprocessingShape" mc:Ignorable="w14 w15 w16se w16cid w16 w16cex wp14">
   <w:p>
     <w:pPr>
       <w:pStyle w:val="ContactInfo"/>
@@ -1929,12 +2020,7 @@
       <w:jc w:val="center"/>
     </w:pPr>
     <w:r>
-      <w:t>https://www.linkedin.co</w:t>
-    </w:r>
-    <w:bookmarkStart w:id="1" w:name="_GoBack"/>
-    <w:bookmarkEnd w:id="1"/>
-    <w:r>
-      <w:t>m/in/charles-boudousquie</w:t>
+      <w:t>https://www.linkedin.com/in/charles-boudousquie</w:t>
     </w:r>
   </w:p>
   <w:p>
@@ -1977,18 +2063,8 @@
 </w:hdr>
 </file>
 
-<file path=word/header3.xml><?xml version="1.0" encoding="utf-8"?>
-<w:hdr xmlns:wpc="http://schemas.microsoft.com/office/word/2010/wordprocessingCanvas" xmlns:cx="http://schemas.microsoft.com/office/drawing/2014/chartex" xmlns:cx1="http://schemas.microsoft.com/office/drawing/2015/9/8/chartex" xmlns:cx2="http://schemas.microsoft.com/office/drawing/2015/10/21/chartex" xmlns:cx3="http://schemas.microsoft.com/office/drawing/2016/5/9/chartex" xmlns:cx4="http://schemas.microsoft.com/office/drawing/2016/5/10/chartex" xmlns:cx5="http://schemas.microsoft.com/office/drawing/2016/5/11/chartex" xmlns:cx6="http://schemas.microsoft.com/office/drawing/2016/5/12/chartex" xmlns:cx7="http://schemas.microsoft.com/office/drawing/2016/5/13/chartex" xmlns:cx8="http://schemas.microsoft.com/office/drawing/2016/5/14/chartex" xmlns:mc="http://schemas.openxmlformats.org/markup-compatibility/2006" xmlns:aink="http://schemas.microsoft.com/office/drawing/2016/ink" xmlns:am3d="http://schemas.microsoft.com/office/drawing/2017/model3d" xmlns:o="urn:schemas-microsoft-com:office:office" xmlns:r="http://schemas.openxmlformats.org/officeDocument/2006/relationships" xmlns:m="http://schemas.openxmlformats.org/officeDocument/2006/math" xmlns:v="urn:schemas-microsoft-com:vml" xmlns:wp14="http://schemas.microsoft.com/office/word/2010/wordprocessingDrawing" xmlns:wp="http://schemas.openxmlformats.org/drawingml/2006/wordprocessingDrawing" xmlns:w10="urn:schemas-microsoft-com:office:word" xmlns:w="http://schemas.openxmlformats.org/wordprocessingml/2006/main" xmlns:w14="http://schemas.microsoft.com/office/word/2010/wordml" xmlns:w15="http://schemas.microsoft.com/office/word/2012/wordml" xmlns:w16cid="http://schemas.microsoft.com/office/word/2016/wordml/cid" xmlns:w16se="http://schemas.microsoft.com/office/word/2015/wordml/symex" xmlns:wpg="http://schemas.microsoft.com/office/word/2010/wordprocessingGroup" xmlns:wpi="http://schemas.microsoft.com/office/word/2010/wordprocessingInk" xmlns:wne="http://schemas.microsoft.com/office/word/2006/wordml" xmlns:wps="http://schemas.microsoft.com/office/word/2010/wordprocessingShape" mc:Ignorable="w14 w15 w16se w16cid wp14">
-  <w:p>
-    <w:pPr>
-      <w:pStyle w:val="Header"/>
-    </w:pPr>
-  </w:p>
-</w:hdr>
-</file>
-
 <file path=word/numbering.xml><?xml version="1.0" encoding="utf-8"?>
-<w:numbering xmlns:wpc="http://schemas.microsoft.com/office/word/2010/wordprocessingCanvas" xmlns:cx="http://schemas.microsoft.com/office/drawing/2014/chartex" xmlns:cx1="http://schemas.microsoft.com/office/drawing/2015/9/8/chartex" xmlns:cx2="http://schemas.microsoft.com/office/drawing/2015/10/21/chartex" xmlns:cx3="http://schemas.microsoft.com/office/drawing/2016/5/9/chartex" xmlns:cx4="http://schemas.microsoft.com/office/drawing/2016/5/10/chartex" xmlns:cx5="http://schemas.microsoft.com/office/drawing/2016/5/11/chartex" xmlns:cx6="http://schemas.microsoft.com/office/drawing/2016/5/12/chartex" xmlns:cx7="http://schemas.microsoft.com/office/drawing/2016/5/13/chartex" xmlns:cx8="http://schemas.microsoft.com/office/drawing/2016/5/14/chartex" xmlns:mc="http://schemas.openxmlformats.org/markup-compatibility/2006" xmlns:aink="http://schemas.microsoft.com/office/drawing/2016/ink" xmlns:am3d="http://schemas.microsoft.com/office/drawing/2017/model3d" xmlns:o="urn:schemas-microsoft-com:office:office" xmlns:r="http://schemas.openxmlformats.org/officeDocument/2006/relationships" xmlns:m="http://schemas.openxmlformats.org/officeDocument/2006/math" xmlns:v="urn:schemas-microsoft-com:vml" xmlns:wp14="http://schemas.microsoft.com/office/word/2010/wordprocessingDrawing" xmlns:wp="http://schemas.openxmlformats.org/drawingml/2006/wordprocessingDrawing" xmlns:w10="urn:schemas-microsoft-com:office:word" xmlns:w="http://schemas.openxmlformats.org/wordprocessingml/2006/main" xmlns:w14="http://schemas.microsoft.com/office/word/2010/wordml" xmlns:w15="http://schemas.microsoft.com/office/word/2012/wordml" xmlns:w16cid="http://schemas.microsoft.com/office/word/2016/wordml/cid" xmlns:w16se="http://schemas.microsoft.com/office/word/2015/wordml/symex" xmlns:wpg="http://schemas.microsoft.com/office/word/2010/wordprocessingGroup" xmlns:wpi="http://schemas.microsoft.com/office/word/2010/wordprocessingInk" xmlns:wne="http://schemas.microsoft.com/office/word/2006/wordml" xmlns:wps="http://schemas.microsoft.com/office/word/2010/wordprocessingShape" mc:Ignorable="w14 w15 w16se w16cid wp14">
+<w:numbering xmlns:wpc="http://schemas.microsoft.com/office/word/2010/wordprocessingCanvas" xmlns:cx="http://schemas.microsoft.com/office/drawing/2014/chartex" xmlns:cx1="http://schemas.microsoft.com/office/drawing/2015/9/8/chartex" xmlns:cx2="http://schemas.microsoft.com/office/drawing/2015/10/21/chartex" xmlns:cx3="http://schemas.microsoft.com/office/drawing/2016/5/9/chartex" xmlns:cx4="http://schemas.microsoft.com/office/drawing/2016/5/10/chartex" xmlns:cx5="http://schemas.microsoft.com/office/drawing/2016/5/11/chartex" xmlns:cx6="http://schemas.microsoft.com/office/drawing/2016/5/12/chartex" xmlns:cx7="http://schemas.microsoft.com/office/drawing/2016/5/13/chartex" xmlns:cx8="http://schemas.microsoft.com/office/drawing/2016/5/14/chartex" xmlns:mc="http://schemas.openxmlformats.org/markup-compatibility/2006" xmlns:aink="http://schemas.microsoft.com/office/drawing/2016/ink" xmlns:am3d="http://schemas.microsoft.com/office/drawing/2017/model3d" xmlns:o="urn:schemas-microsoft-com:office:office" xmlns:r="http://schemas.openxmlformats.org/officeDocument/2006/relationships" xmlns:m="http://schemas.openxmlformats.org/officeDocument/2006/math" xmlns:v="urn:schemas-microsoft-com:vml" xmlns:wp14="http://schemas.microsoft.com/office/word/2010/wordprocessingDrawing" xmlns:wp="http://schemas.openxmlformats.org/drawingml/2006/wordprocessingDrawing" xmlns:w10="urn:schemas-microsoft-com:office:word" xmlns:w="http://schemas.openxmlformats.org/wordprocessingml/2006/main" xmlns:w14="http://schemas.microsoft.com/office/word/2010/wordml" xmlns:w15="http://schemas.microsoft.com/office/word/2012/wordml" xmlns:w16cex="http://schemas.microsoft.com/office/word/2018/wordml/cex" xmlns:w16cid="http://schemas.microsoft.com/office/word/2016/wordml/cid" xmlns:w16="http://schemas.microsoft.com/office/word/2018/wordml" xmlns:w16se="http://schemas.microsoft.com/office/word/2015/wordml/symex" xmlns:wpg="http://schemas.microsoft.com/office/word/2010/wordprocessingGroup" xmlns:wpi="http://schemas.microsoft.com/office/word/2010/wordprocessingInk" xmlns:wne="http://schemas.microsoft.com/office/word/2006/wordml" xmlns:wps="http://schemas.microsoft.com/office/word/2010/wordprocessingShape" mc:Ignorable="w14 w15 w16se w16cid w16 w16cex wp14">
   <w:abstractNum w:abstractNumId="0" w15:restartNumberingAfterBreak="0">
     <w:nsid w:val="FFFFFF7C"/>
     <w:multiLevelType w:val="singleLevel"/>
@@ -3493,6 +3569,119 @@
     </w:lvl>
   </w:abstractNum>
   <w:abstractNum w:abstractNumId="21" w15:restartNumberingAfterBreak="0">
+    <w:nsid w:val="77443449"/>
+    <w:multiLevelType w:val="hybridMultilevel"/>
+    <w:tmpl w:val="077EC988"/>
+    <w:lvl w:ilvl="0" w:tplc="04090001">
+      <w:start w:val="1"/>
+      <w:numFmt w:val="bullet"/>
+      <w:lvlText w:val=""/>
+      <w:lvlJc w:val="left"/>
+      <w:pPr>
+        <w:ind w:left="1080" w:hanging="360"/>
+      </w:pPr>
+      <w:rPr>
+        <w:rFonts w:ascii="Symbol" w:hAnsi="Symbol" w:hint="default"/>
+      </w:rPr>
+    </w:lvl>
+    <w:lvl w:ilvl="1" w:tplc="04090003" w:tentative="1">
+      <w:start w:val="1"/>
+      <w:numFmt w:val="bullet"/>
+      <w:lvlText w:val="o"/>
+      <w:lvlJc w:val="left"/>
+      <w:pPr>
+        <w:ind w:left="1800" w:hanging="360"/>
+      </w:pPr>
+      <w:rPr>
+        <w:rFonts w:ascii="Courier New" w:hAnsi="Courier New" w:cs="Courier New" w:hint="default"/>
+      </w:rPr>
+    </w:lvl>
+    <w:lvl w:ilvl="2" w:tplc="04090005" w:tentative="1">
+      <w:start w:val="1"/>
+      <w:numFmt w:val="bullet"/>
+      <w:lvlText w:val=""/>
+      <w:lvlJc w:val="left"/>
+      <w:pPr>
+        <w:ind w:left="2520" w:hanging="360"/>
+      </w:pPr>
+      <w:rPr>
+        <w:rFonts w:ascii="Wingdings" w:hAnsi="Wingdings" w:hint="default"/>
+      </w:rPr>
+    </w:lvl>
+    <w:lvl w:ilvl="3" w:tplc="04090001" w:tentative="1">
+      <w:start w:val="1"/>
+      <w:numFmt w:val="bullet"/>
+      <w:lvlText w:val=""/>
+      <w:lvlJc w:val="left"/>
+      <w:pPr>
+        <w:ind w:left="3240" w:hanging="360"/>
+      </w:pPr>
+      <w:rPr>
+        <w:rFonts w:ascii="Symbol" w:hAnsi="Symbol" w:hint="default"/>
+      </w:rPr>
+    </w:lvl>
+    <w:lvl w:ilvl="4" w:tplc="04090003" w:tentative="1">
+      <w:start w:val="1"/>
+      <w:numFmt w:val="bullet"/>
+      <w:lvlText w:val="o"/>
+      <w:lvlJc w:val="left"/>
+      <w:pPr>
+        <w:ind w:left="3960" w:hanging="360"/>
+      </w:pPr>
+      <w:rPr>
+        <w:rFonts w:ascii="Courier New" w:hAnsi="Courier New" w:cs="Courier New" w:hint="default"/>
+      </w:rPr>
+    </w:lvl>
+    <w:lvl w:ilvl="5" w:tplc="04090005" w:tentative="1">
+      <w:start w:val="1"/>
+      <w:numFmt w:val="bullet"/>
+      <w:lvlText w:val=""/>
+      <w:lvlJc w:val="left"/>
+      <w:pPr>
+        <w:ind w:left="4680" w:hanging="360"/>
+      </w:pPr>
+      <w:rPr>
+        <w:rFonts w:ascii="Wingdings" w:hAnsi="Wingdings" w:hint="default"/>
+      </w:rPr>
+    </w:lvl>
+    <w:lvl w:ilvl="6" w:tplc="04090001" w:tentative="1">
+      <w:start w:val="1"/>
+      <w:numFmt w:val="bullet"/>
+      <w:lvlText w:val=""/>
+      <w:lvlJc w:val="left"/>
+      <w:pPr>
+        <w:ind w:left="5400" w:hanging="360"/>
+      </w:pPr>
+      <w:rPr>
+        <w:rFonts w:ascii="Symbol" w:hAnsi="Symbol" w:hint="default"/>
+      </w:rPr>
+    </w:lvl>
+    <w:lvl w:ilvl="7" w:tplc="04090003" w:tentative="1">
+      <w:start w:val="1"/>
+      <w:numFmt w:val="bullet"/>
+      <w:lvlText w:val="o"/>
+      <w:lvlJc w:val="left"/>
+      <w:pPr>
+        <w:ind w:left="6120" w:hanging="360"/>
+      </w:pPr>
+      <w:rPr>
+        <w:rFonts w:ascii="Courier New" w:hAnsi="Courier New" w:cs="Courier New" w:hint="default"/>
+      </w:rPr>
+    </w:lvl>
+    <w:lvl w:ilvl="8" w:tplc="04090005" w:tentative="1">
+      <w:start w:val="1"/>
+      <w:numFmt w:val="bullet"/>
+      <w:lvlText w:val=""/>
+      <w:lvlJc w:val="left"/>
+      <w:pPr>
+        <w:ind w:left="6840" w:hanging="360"/>
+      </w:pPr>
+      <w:rPr>
+        <w:rFonts w:ascii="Wingdings" w:hAnsi="Wingdings" w:hint="default"/>
+      </w:rPr>
+    </w:lvl>
+  </w:abstractNum>
+  <w:abstractNum w:abstractNumId="22" w15:restartNumberingAfterBreak="0">
     <w:nsid w:val="7BBF292E"/>
     <w:multiLevelType w:val="hybridMultilevel"/>
     <w:tmpl w:val="F58811D6"/>
@@ -3605,7 +3794,7 @@
       </w:rPr>
     </w:lvl>
   </w:abstractNum>
-  <w:abstractNum w:abstractNumId="22" w15:restartNumberingAfterBreak="0">
+  <w:abstractNum w:abstractNumId="23" w15:restartNumberingAfterBreak="0">
     <w:nsid w:val="7CDE2B48"/>
     <w:multiLevelType w:val="hybridMultilevel"/>
     <w:tmpl w:val="C8FCF4E8"/>
@@ -3719,7 +3908,7 @@
       </w:rPr>
     </w:lvl>
   </w:abstractNum>
-  <w:abstractNum w:abstractNumId="23" w15:restartNumberingAfterBreak="0">
+  <w:abstractNum w:abstractNumId="24" w15:restartNumberingAfterBreak="0">
     <w:nsid w:val="7D642692"/>
     <w:multiLevelType w:val="hybridMultilevel"/>
     <w:tmpl w:val="E8FEE684"/>
@@ -3884,10 +4073,10 @@
     <w:abstractNumId w:val="0"/>
   </w:num>
   <w:num w:numId="18">
-    <w:abstractNumId w:val="22"/>
+    <w:abstractNumId w:val="23"/>
   </w:num>
   <w:num w:numId="19">
-    <w:abstractNumId w:val="23"/>
+    <w:abstractNumId w:val="24"/>
   </w:num>
   <w:num w:numId="20">
     <w:abstractNumId w:val="16"/>
@@ -3899,16 +4088,19 @@
     <w:abstractNumId w:val="13"/>
   </w:num>
   <w:num w:numId="23">
-    <w:abstractNumId w:val="21"/>
+    <w:abstractNumId w:val="22"/>
   </w:num>
   <w:num w:numId="24">
     <w:abstractNumId w:val="19"/>
+  </w:num>
+  <w:num w:numId="25">
+    <w:abstractNumId w:val="21"/>
   </w:num>
 </w:numbering>
 </file>
 
 <file path=word/styles.xml><?xml version="1.0" encoding="utf-8"?>
-<w:styles xmlns:mc="http://schemas.openxmlformats.org/markup-compatibility/2006" xmlns:r="http://schemas.openxmlformats.org/officeDocument/2006/relationships" xmlns:w="http://schemas.openxmlformats.org/wordprocessingml/2006/main" xmlns:w14="http://schemas.microsoft.com/office/word/2010/wordml" xmlns:w15="http://schemas.microsoft.com/office/word/2012/wordml" xmlns:w16cid="http://schemas.microsoft.com/office/word/2016/wordml/cid" xmlns:w16se="http://schemas.microsoft.com/office/word/2015/wordml/symex" mc:Ignorable="w14 w15 w16se w16cid">
+<w:styles xmlns:mc="http://schemas.openxmlformats.org/markup-compatibility/2006" xmlns:r="http://schemas.openxmlformats.org/officeDocument/2006/relationships" xmlns:w="http://schemas.openxmlformats.org/wordprocessingml/2006/main" xmlns:w14="http://schemas.microsoft.com/office/word/2010/wordml" xmlns:w15="http://schemas.microsoft.com/office/word/2012/wordml" xmlns:w16cex="http://schemas.microsoft.com/office/word/2018/wordml/cex" xmlns:w16cid="http://schemas.microsoft.com/office/word/2016/wordml/cid" xmlns:w16="http://schemas.microsoft.com/office/word/2018/wordml" xmlns:w16se="http://schemas.microsoft.com/office/word/2015/wordml/symex" mc:Ignorable="w14 w15 w16se w16cid w16 w16cex">
   <w:docDefaults>
     <w:rPrDefault>
       <w:rPr>
@@ -5187,7 +5379,7 @@
 </file>
 
 <file path=word/glossary/document.xml><?xml version="1.0" encoding="utf-8"?>
-<w:glossaryDocument xmlns:wpc="http://schemas.microsoft.com/office/word/2010/wordprocessingCanvas" xmlns:cx="http://schemas.microsoft.com/office/drawing/2014/chartex" xmlns:cx1="http://schemas.microsoft.com/office/drawing/2015/9/8/chartex" xmlns:cx2="http://schemas.microsoft.com/office/drawing/2015/10/21/chartex" xmlns:cx3="http://schemas.microsoft.com/office/drawing/2016/5/9/chartex" xmlns:cx4="http://schemas.microsoft.com/office/drawing/2016/5/10/chartex" xmlns:cx5="http://schemas.microsoft.com/office/drawing/2016/5/11/chartex" xmlns:cx6="http://schemas.microsoft.com/office/drawing/2016/5/12/chartex" xmlns:cx7="http://schemas.microsoft.com/office/drawing/2016/5/13/chartex" xmlns:cx8="http://schemas.microsoft.com/office/drawing/2016/5/14/chartex" xmlns:mc="http://schemas.openxmlformats.org/markup-compatibility/2006" xmlns:aink="http://schemas.microsoft.com/office/drawing/2016/ink" xmlns:am3d="http://schemas.microsoft.com/office/drawing/2017/model3d" xmlns:o="urn:schemas-microsoft-com:office:office" xmlns:r="http://schemas.openxmlformats.org/officeDocument/2006/relationships" xmlns:m="http://schemas.openxmlformats.org/officeDocument/2006/math" xmlns:v="urn:schemas-microsoft-com:vml" xmlns:wp14="http://schemas.microsoft.com/office/word/2010/wordprocessingDrawing" xmlns:wp="http://schemas.openxmlformats.org/drawingml/2006/wordprocessingDrawing" xmlns:w10="urn:schemas-microsoft-com:office:word" xmlns:w="http://schemas.openxmlformats.org/wordprocessingml/2006/main" xmlns:w14="http://schemas.microsoft.com/office/word/2010/wordml" xmlns:w15="http://schemas.microsoft.com/office/word/2012/wordml" xmlns:w16cid="http://schemas.microsoft.com/office/word/2016/wordml/cid" xmlns:w16se="http://schemas.microsoft.com/office/word/2015/wordml/symex" xmlns:wpg="http://schemas.microsoft.com/office/word/2010/wordprocessingGroup" xmlns:wpi="http://schemas.microsoft.com/office/word/2010/wordprocessingInk" xmlns:wne="http://schemas.microsoft.com/office/word/2006/wordml" xmlns:wps="http://schemas.microsoft.com/office/word/2010/wordprocessingShape" mc:Ignorable="w14 w15 w16se w16cid wp14">
+<w:glossaryDocument xmlns:wpc="http://schemas.microsoft.com/office/word/2010/wordprocessingCanvas" xmlns:cx="http://schemas.microsoft.com/office/drawing/2014/chartex" xmlns:cx1="http://schemas.microsoft.com/office/drawing/2015/9/8/chartex" xmlns:cx2="http://schemas.microsoft.com/office/drawing/2015/10/21/chartex" xmlns:cx3="http://schemas.microsoft.com/office/drawing/2016/5/9/chartex" xmlns:cx4="http://schemas.microsoft.com/office/drawing/2016/5/10/chartex" xmlns:cx5="http://schemas.microsoft.com/office/drawing/2016/5/11/chartex" xmlns:cx6="http://schemas.microsoft.com/office/drawing/2016/5/12/chartex" xmlns:cx7="http://schemas.microsoft.com/office/drawing/2016/5/13/chartex" xmlns:cx8="http://schemas.microsoft.com/office/drawing/2016/5/14/chartex" xmlns:mc="http://schemas.openxmlformats.org/markup-compatibility/2006" xmlns:aink="http://schemas.microsoft.com/office/drawing/2016/ink" xmlns:am3d="http://schemas.microsoft.com/office/drawing/2017/model3d" xmlns:o="urn:schemas-microsoft-com:office:office" xmlns:r="http://schemas.openxmlformats.org/officeDocument/2006/relationships" xmlns:m="http://schemas.openxmlformats.org/officeDocument/2006/math" xmlns:v="urn:schemas-microsoft-com:vml" xmlns:wp14="http://schemas.microsoft.com/office/word/2010/wordprocessingDrawing" xmlns:wp="http://schemas.openxmlformats.org/drawingml/2006/wordprocessingDrawing" xmlns:w10="urn:schemas-microsoft-com:office:word" xmlns:w="http://schemas.openxmlformats.org/wordprocessingml/2006/main" xmlns:w14="http://schemas.microsoft.com/office/word/2010/wordml" xmlns:w15="http://schemas.microsoft.com/office/word/2012/wordml" xmlns:w16cex="http://schemas.microsoft.com/office/word/2018/wordml/cex" xmlns:w16cid="http://schemas.microsoft.com/office/word/2016/wordml/cid" xmlns:w16="http://schemas.microsoft.com/office/word/2018/wordml" xmlns:w16se="http://schemas.microsoft.com/office/word/2015/wordml/symex" xmlns:wpg="http://schemas.microsoft.com/office/word/2010/wordprocessingGroup" xmlns:wpi="http://schemas.microsoft.com/office/word/2010/wordprocessingInk" xmlns:wne="http://schemas.microsoft.com/office/word/2006/wordml" xmlns:wps="http://schemas.microsoft.com/office/word/2010/wordprocessingShape" mc:Ignorable="w14 w15 w16se w16cid w16 w16cex wp14">
   <w:docParts>
     <w:docPart>
       <w:docPartPr>
@@ -5298,7 +5490,7 @@
 </file>
 
 <file path=word/glossary/fontTable.xml><?xml version="1.0" encoding="utf-8"?>
-<w:fonts xmlns:mc="http://schemas.openxmlformats.org/markup-compatibility/2006" xmlns:r="http://schemas.openxmlformats.org/officeDocument/2006/relationships" xmlns:w="http://schemas.openxmlformats.org/wordprocessingml/2006/main" xmlns:w14="http://schemas.microsoft.com/office/word/2010/wordml" xmlns:w15="http://schemas.microsoft.com/office/word/2012/wordml" xmlns:w16cid="http://schemas.microsoft.com/office/word/2016/wordml/cid" xmlns:w16se="http://schemas.microsoft.com/office/word/2015/wordml/symex" mc:Ignorable="w14 w15 w16se w16cid">
+<w:fonts xmlns:mc="http://schemas.openxmlformats.org/markup-compatibility/2006" xmlns:r="http://schemas.openxmlformats.org/officeDocument/2006/relationships" xmlns:w="http://schemas.openxmlformats.org/wordprocessingml/2006/main" xmlns:w14="http://schemas.microsoft.com/office/word/2010/wordml" xmlns:w15="http://schemas.microsoft.com/office/word/2012/wordml" xmlns:w16cex="http://schemas.microsoft.com/office/word/2018/wordml/cex" xmlns:w16cid="http://schemas.microsoft.com/office/word/2016/wordml/cid" xmlns:w16="http://schemas.microsoft.com/office/word/2018/wordml" xmlns:w16se="http://schemas.microsoft.com/office/word/2015/wordml/symex" mc:Ignorable="w14 w15 w16se w16cid w16 w16cex">
   <w:font w:name="Symbol">
     <w:panose1 w:val="05050102010706020507"/>
     <w:charset w:val="02"/>
@@ -5346,20 +5538,20 @@
     <w:charset w:val="00"/>
     <w:family w:val="swiss"/>
     <w:pitch w:val="variable"/>
-    <w:sig w:usb0="E0002EFF" w:usb1="C000247B" w:usb2="00000009" w:usb3="00000000" w:csb0="000001FF" w:csb1="00000000"/>
+    <w:sig w:usb0="E4002EFF" w:usb1="C000247B" w:usb2="00000009" w:usb3="00000000" w:csb0="000001FF" w:csb1="00000000"/>
   </w:font>
   <w:font w:name="Calibri Light">
     <w:panose1 w:val="020F0302020204030204"/>
     <w:charset w:val="00"/>
     <w:family w:val="swiss"/>
     <w:pitch w:val="variable"/>
-    <w:sig w:usb0="E0002AFF" w:usb1="C000247B" w:usb2="00000009" w:usb3="00000000" w:csb0="000001FF" w:csb1="00000000"/>
+    <w:sig w:usb0="E4002EFF" w:usb1="C000247B" w:usb2="00000009" w:usb3="00000000" w:csb0="000001FF" w:csb1="00000000"/>
   </w:font>
 </w:fonts>
 </file>
 
 <file path=word/glossary/settings.xml><?xml version="1.0" encoding="utf-8"?>
-<w:settings xmlns:mc="http://schemas.openxmlformats.org/markup-compatibility/2006" xmlns:o="urn:schemas-microsoft-com:office:office" xmlns:r="http://schemas.openxmlformats.org/officeDocument/2006/relationships" xmlns:m="http://schemas.openxmlformats.org/officeDocument/2006/math" xmlns:v="urn:schemas-microsoft-com:vml" xmlns:w10="urn:schemas-microsoft-com:office:word" xmlns:w="http://schemas.openxmlformats.org/wordprocessingml/2006/main" xmlns:w14="http://schemas.microsoft.com/office/word/2010/wordml" xmlns:w15="http://schemas.microsoft.com/office/word/2012/wordml" xmlns:w16cid="http://schemas.microsoft.com/office/word/2016/wordml/cid" xmlns:w16se="http://schemas.microsoft.com/office/word/2015/wordml/symex" xmlns:sl="http://schemas.openxmlformats.org/schemaLibrary/2006/main" mc:Ignorable="w14 w15 w16se w16cid">
+<w:settings xmlns:mc="http://schemas.openxmlformats.org/markup-compatibility/2006" xmlns:o="urn:schemas-microsoft-com:office:office" xmlns:r="http://schemas.openxmlformats.org/officeDocument/2006/relationships" xmlns:m="http://schemas.openxmlformats.org/officeDocument/2006/math" xmlns:v="urn:schemas-microsoft-com:vml" xmlns:w10="urn:schemas-microsoft-com:office:word" xmlns:w="http://schemas.openxmlformats.org/wordprocessingml/2006/main" xmlns:w14="http://schemas.microsoft.com/office/word/2010/wordml" xmlns:w15="http://schemas.microsoft.com/office/word/2012/wordml" xmlns:w16cex="http://schemas.microsoft.com/office/word/2018/wordml/cex" xmlns:w16cid="http://schemas.microsoft.com/office/word/2016/wordml/cid" xmlns:w16="http://schemas.microsoft.com/office/word/2018/wordml" xmlns:w16se="http://schemas.microsoft.com/office/word/2015/wordml/symex" xmlns:sl="http://schemas.openxmlformats.org/schemaLibrary/2006/main" mc:Ignorable="w14 w15 w16se w16cid w16 w16cex">
   <w:view w:val="normal"/>
   <w:defaultTabStop w:val="720"/>
   <w:characterSpacingControl w:val="doNotCompress"/>
@@ -5376,6 +5568,8 @@
     <w:rsidRoot w:val="005A1584"/>
     <w:rsid w:val="000E030F"/>
     <w:rsid w:val="000E2E53"/>
+    <w:rsid w:val="0034170B"/>
+    <w:rsid w:val="00344423"/>
     <w:rsid w:val="003B396F"/>
     <w:rsid w:val="004A2035"/>
     <w:rsid w:val="004A45A6"/>
@@ -5384,8 +5578,10 @@
     <w:rsid w:val="007E5C03"/>
     <w:rsid w:val="007F52B4"/>
     <w:rsid w:val="0083759B"/>
+    <w:rsid w:val="008F50A8"/>
     <w:rsid w:val="00914709"/>
     <w:rsid w:val="00963601"/>
+    <w:rsid w:val="00C35DC6"/>
     <w:rsid w:val="00FA21E4"/>
   </w:rsids>
   <m:mathPr>
@@ -5410,7 +5606,7 @@
 </file>
 
 <file path=word/glossary/styles.xml><?xml version="1.0" encoding="utf-8"?>
-<w:styles xmlns:mc="http://schemas.openxmlformats.org/markup-compatibility/2006" xmlns:r="http://schemas.openxmlformats.org/officeDocument/2006/relationships" xmlns:w="http://schemas.openxmlformats.org/wordprocessingml/2006/main" xmlns:w14="http://schemas.microsoft.com/office/word/2010/wordml" xmlns:w15="http://schemas.microsoft.com/office/word/2012/wordml" xmlns:w16cid="http://schemas.microsoft.com/office/word/2016/wordml/cid" xmlns:w16se="http://schemas.microsoft.com/office/word/2015/wordml/symex" mc:Ignorable="w14 w15 w16se w16cid">
+<w:styles xmlns:mc="http://schemas.openxmlformats.org/markup-compatibility/2006" xmlns:r="http://schemas.openxmlformats.org/officeDocument/2006/relationships" xmlns:w="http://schemas.openxmlformats.org/wordprocessingml/2006/main" xmlns:w14="http://schemas.microsoft.com/office/word/2010/wordml" xmlns:w15="http://schemas.microsoft.com/office/word/2012/wordml" xmlns:w16cex="http://schemas.microsoft.com/office/word/2018/wordml/cex" xmlns:w16cid="http://schemas.microsoft.com/office/word/2016/wordml/cid" xmlns:w16="http://schemas.microsoft.com/office/word/2018/wordml" xmlns:w16se="http://schemas.microsoft.com/office/word/2015/wordml/symex" mc:Ignorable="w14 w15 w16se w16cid w16 w16cex">
   <w:docDefaults>
     <w:rPrDefault>
       <w:rPr>
@@ -5835,142 +6031,14 @@
     <w:semiHidden/>
     <w:unhideWhenUsed/>
   </w:style>
-  <w:style w:type="paragraph" w:customStyle="1" w:styleId="039F64613A0C442DACD11D1AEE4AA7D2">
-    <w:name w:val="039F64613A0C442DACD11D1AEE4AA7D2"/>
-  </w:style>
-  <w:style w:type="paragraph" w:customStyle="1" w:styleId="C3853A274EEC4918A3E70A0BC6348A68">
-    <w:name w:val="C3853A274EEC4918A3E70A0BC6348A68"/>
-  </w:style>
-  <w:style w:type="paragraph" w:customStyle="1" w:styleId="8C9D4E74AC2F44A6A53957F6887F5CDE">
-    <w:name w:val="8C9D4E74AC2F44A6A53957F6887F5CDE"/>
-  </w:style>
-  <w:style w:type="paragraph" w:customStyle="1" w:styleId="22CAC9BE2F4340228F1A7A4004F09D41">
-    <w:name w:val="22CAC9BE2F4340228F1A7A4004F09D41"/>
-  </w:style>
-  <w:style w:type="paragraph" w:customStyle="1" w:styleId="0F278963943443358B2FAEFA89D8F6AA">
-    <w:name w:val="0F278963943443358B2FAEFA89D8F6AA"/>
-  </w:style>
-  <w:style w:type="paragraph" w:customStyle="1" w:styleId="C1F38EA7EA2A4605AC996C449B070E44">
-    <w:name w:val="C1F38EA7EA2A4605AC996C449B070E44"/>
-  </w:style>
-  <w:style w:type="paragraph" w:customStyle="1" w:styleId="F2A4C9C9DC4E44CBADF5AB3B5D002F23">
-    <w:name w:val="F2A4C9C9DC4E44CBADF5AB3B5D002F23"/>
-  </w:style>
   <w:style w:type="paragraph" w:customStyle="1" w:styleId="8C678F3893124B9CB9A0D4F72E585373">
     <w:name w:val="8C678F3893124B9CB9A0D4F72E585373"/>
   </w:style>
   <w:style w:type="paragraph" w:customStyle="1" w:styleId="9395D78AE86D4655BE654CAE8F8631F1">
     <w:name w:val="9395D78AE86D4655BE654CAE8F8631F1"/>
   </w:style>
-  <w:style w:type="paragraph" w:customStyle="1" w:styleId="352E8F7374F64F7997A11B8624BB83E2">
-    <w:name w:val="352E8F7374F64F7997A11B8624BB83E2"/>
-  </w:style>
-  <w:style w:type="paragraph" w:customStyle="1" w:styleId="BDE490C2F7E843F3931B00518E619E4E">
-    <w:name w:val="BDE490C2F7E843F3931B00518E619E4E"/>
-  </w:style>
-  <w:style w:type="paragraph" w:customStyle="1" w:styleId="151E80D3E67440DCB6BD53F64A1D706A">
-    <w:name w:val="151E80D3E67440DCB6BD53F64A1D706A"/>
-  </w:style>
-  <w:style w:type="paragraph" w:customStyle="1" w:styleId="45CEE67FDFEF47769C24D253FE3283C4">
-    <w:name w:val="45CEE67FDFEF47769C24D253FE3283C4"/>
-  </w:style>
-  <w:style w:type="paragraph" w:customStyle="1" w:styleId="FA139B7085A849879129E35187773BE4">
-    <w:name w:val="FA139B7085A849879129E35187773BE4"/>
-  </w:style>
-  <w:style w:type="paragraph" w:customStyle="1" w:styleId="834157F0EF9D439486410EB0A1BBF39E">
-    <w:name w:val="834157F0EF9D439486410EB0A1BBF39E"/>
-  </w:style>
-  <w:style w:type="paragraph" w:customStyle="1" w:styleId="304970709F7B447BAA61440517C19E72">
-    <w:name w:val="304970709F7B447BAA61440517C19E72"/>
-  </w:style>
-  <w:style w:type="paragraph" w:customStyle="1" w:styleId="F5DB12B429134A24996F4FC062FDC294">
-    <w:name w:val="F5DB12B429134A24996F4FC062FDC294"/>
-  </w:style>
-  <w:style w:type="paragraph" w:customStyle="1" w:styleId="BADE11D1E52245379487C0FE2C7E2852">
-    <w:name w:val="BADE11D1E52245379487C0FE2C7E2852"/>
-  </w:style>
-  <w:style w:type="paragraph" w:customStyle="1" w:styleId="437FD7C79D4746C3A4A7BBABC766E2A9">
-    <w:name w:val="437FD7C79D4746C3A4A7BBABC766E2A9"/>
-  </w:style>
-  <w:style w:type="paragraph" w:customStyle="1" w:styleId="ACA32730535A45CCB6781FB8F538531D">
-    <w:name w:val="ACA32730535A45CCB6781FB8F538531D"/>
-  </w:style>
-  <w:style w:type="paragraph" w:customStyle="1" w:styleId="D8475FBAACF64E41AF0838CEBD2CEF77">
-    <w:name w:val="D8475FBAACF64E41AF0838CEBD2CEF77"/>
-  </w:style>
-  <w:style w:type="paragraph" w:customStyle="1" w:styleId="BEECDED2E1764852BCB88409DB828049">
-    <w:name w:val="BEECDED2E1764852BCB88409DB828049"/>
-  </w:style>
-  <w:style w:type="paragraph" w:customStyle="1" w:styleId="ACD3E86DA29A4AABB0681D1A42F52835">
-    <w:name w:val="ACD3E86DA29A4AABB0681D1A42F52835"/>
-  </w:style>
-  <w:style w:type="paragraph" w:customStyle="1" w:styleId="02349BEF50DC4995935279E3A94568D4">
-    <w:name w:val="02349BEF50DC4995935279E3A94568D4"/>
-  </w:style>
-  <w:style w:type="paragraph" w:customStyle="1" w:styleId="A3D5BC27C16142F5B6B6DA5FA03CEA96">
-    <w:name w:val="A3D5BC27C16142F5B6B6DA5FA03CEA96"/>
-  </w:style>
-  <w:style w:type="paragraph" w:customStyle="1" w:styleId="BD901A834D6543F3B49B71655AD9DE7D">
-    <w:name w:val="BD901A834D6543F3B49B71655AD9DE7D"/>
-  </w:style>
-  <w:style w:type="paragraph" w:customStyle="1" w:styleId="176054CEE1234DF18BD3FBCC5013A258">
-    <w:name w:val="176054CEE1234DF18BD3FBCC5013A258"/>
-  </w:style>
-  <w:style w:type="paragraph" w:customStyle="1" w:styleId="B943039337844D348D6D6837B102D4BF">
-    <w:name w:val="B943039337844D348D6D6837B102D4BF"/>
-  </w:style>
-  <w:style w:type="paragraph" w:customStyle="1" w:styleId="C3D763487DB7446D9500298BA332A085">
-    <w:name w:val="C3D763487DB7446D9500298BA332A085"/>
-  </w:style>
-  <w:style w:type="paragraph" w:customStyle="1" w:styleId="E79DEFA1B48549899123D611C67F452C">
-    <w:name w:val="E79DEFA1B48549899123D611C67F452C"/>
-  </w:style>
-  <w:style w:type="paragraph" w:customStyle="1" w:styleId="DC527CCE2A8944B0A6656A5973C0AC9A">
-    <w:name w:val="DC527CCE2A8944B0A6656A5973C0AC9A"/>
-  </w:style>
-  <w:style w:type="paragraph" w:customStyle="1" w:styleId="BC5CFB9CD45A4EADBFDA4A0FDBF55AD3">
-    <w:name w:val="BC5CFB9CD45A4EADBFDA4A0FDBF55AD3"/>
-  </w:style>
-  <w:style w:type="paragraph" w:customStyle="1" w:styleId="6FB083E1C425431FA251334E45A2F21B">
-    <w:name w:val="6FB083E1C425431FA251334E45A2F21B"/>
-  </w:style>
-  <w:style w:type="paragraph" w:customStyle="1" w:styleId="F06BA19EBF6140E583C0CFD238DE2214">
-    <w:name w:val="F06BA19EBF6140E583C0CFD238DE2214"/>
-  </w:style>
-  <w:style w:type="paragraph" w:customStyle="1" w:styleId="366D002DF27147F48EE5CED8200E2A0F">
-    <w:name w:val="366D002DF27147F48EE5CED8200E2A0F"/>
-  </w:style>
-  <w:style w:type="paragraph" w:customStyle="1" w:styleId="3FC84E379B304F5F8816C56A532B3826">
-    <w:name w:val="3FC84E379B304F5F8816C56A532B3826"/>
-  </w:style>
-  <w:style w:type="paragraph" w:customStyle="1" w:styleId="B9FE3E6FD2FD44EA8A243B813A8D80AF">
-    <w:name w:val="B9FE3E6FD2FD44EA8A243B813A8D80AF"/>
-  </w:style>
-  <w:style w:type="paragraph" w:customStyle="1" w:styleId="847DC805A0B043BBA6E6A67125E22F3E">
-    <w:name w:val="847DC805A0B043BBA6E6A67125E22F3E"/>
-  </w:style>
-  <w:style w:type="paragraph" w:customStyle="1" w:styleId="84860B37F27A456FAC2FF8448A34BD0E">
-    <w:name w:val="84860B37F27A456FAC2FF8448A34BD0E"/>
-    <w:rsid w:val="005A1584"/>
-  </w:style>
-  <w:style w:type="paragraph" w:customStyle="1" w:styleId="EBA3DF8B73104DD3ACCA7B601CAD9F98">
-    <w:name w:val="EBA3DF8B73104DD3ACCA7B601CAD9F98"/>
-    <w:rsid w:val="005A1584"/>
-  </w:style>
-  <w:style w:type="paragraph" w:customStyle="1" w:styleId="375A0E699C204A1795A1698C98D0B587">
-    <w:name w:val="375A0E699C204A1795A1698C98D0B587"/>
-    <w:rsid w:val="005A1584"/>
-  </w:style>
-  <w:style w:type="paragraph" w:customStyle="1" w:styleId="8229711362A14D259FE97EE1FC1308DD">
-    <w:name w:val="8229711362A14D259FE97EE1FC1308DD"/>
-    <w:rsid w:val="005A1584"/>
-  </w:style>
   <w:style w:type="paragraph" w:customStyle="1" w:styleId="B996F06D4F514BCE8D40B5E2D5C9AB6F">
     <w:name w:val="B996F06D4F514BCE8D40B5E2D5C9AB6F"/>
-    <w:rsid w:val="005A1584"/>
-  </w:style>
-  <w:style w:type="paragraph" w:customStyle="1" w:styleId="0FCB15DD93DF449DAB05E26E2BBD8D8B">
-    <w:name w:val="0FCB15DD93DF449DAB05E26E2BBD8D8B"/>
     <w:rsid w:val="005A1584"/>
   </w:style>
   <w:style w:type="paragraph" w:customStyle="1" w:styleId="659B9387853847E6AAA9D85FDC5A8FDC">
@@ -5981,7 +6049,7 @@
 </file>
 
 <file path=word/glossary/webSettings.xml><?xml version="1.0" encoding="utf-8"?>
-<w:webSettings xmlns:mc="http://schemas.openxmlformats.org/markup-compatibility/2006" xmlns:r="http://schemas.openxmlformats.org/officeDocument/2006/relationships" xmlns:w="http://schemas.openxmlformats.org/wordprocessingml/2006/main" xmlns:w14="http://schemas.microsoft.com/office/word/2010/wordml" xmlns:w15="http://schemas.microsoft.com/office/word/2012/wordml" xmlns:w16cid="http://schemas.microsoft.com/office/word/2016/wordml/cid" xmlns:w16se="http://schemas.microsoft.com/office/word/2015/wordml/symex" mc:Ignorable="w14 w15 w16se w16cid">
+<w:webSettings xmlns:mc="http://schemas.openxmlformats.org/markup-compatibility/2006" xmlns:r="http://schemas.openxmlformats.org/officeDocument/2006/relationships" xmlns:w="http://schemas.openxmlformats.org/wordprocessingml/2006/main" xmlns:w14="http://schemas.microsoft.com/office/word/2010/wordml" xmlns:w15="http://schemas.microsoft.com/office/word/2012/wordml" xmlns:w16cex="http://schemas.microsoft.com/office/word/2018/wordml/cex" xmlns:w16cid="http://schemas.microsoft.com/office/word/2016/wordml/cid" xmlns:w16="http://schemas.microsoft.com/office/word/2018/wordml" xmlns:w16se="http://schemas.microsoft.com/office/word/2015/wordml/symex" mc:Ignorable="w14 w15 w16se w16cid w16 w16cex">
   <w:optimizeForBrowser/>
   <w:allowPNG/>
 </w:webSettings>
@@ -6275,7 +6343,7 @@
 </file>
 
 <file path=customXml/itemProps1.xml><?xml version="1.0" encoding="utf-8"?>
-<ds:datastoreItem xmlns:ds="http://schemas.openxmlformats.org/officeDocument/2006/customXml" ds:itemID="{0E9F7CD9-F41E-4EC1-8EE6-05767B508E36}">
+<ds:datastoreItem xmlns:ds="http://schemas.openxmlformats.org/officeDocument/2006/customXml" ds:itemID="{D402FD03-40CA-4A40-98F1-217477F4138C}">
   <ds:schemaRefs>
     <ds:schemaRef ds:uri="http://schemas.openxmlformats.org/officeDocument/2006/bibliography"/>
   </ds:schemaRefs>

</xml_diff>

<commit_message>
updating email on resume
</commit_message>
<xml_diff>
--- a/CharlesBoudousquieProgrammerResume2020.docx
+++ b/CharlesBoudousquieProgrammerResume2020.docx
@@ -465,6 +465,7 @@
           <w:szCs w:val="22"/>
         </w:rPr>
       </w:pPr>
+      <w:proofErr w:type="spellStart"/>
       <w:r>
         <w:rPr>
           <w:sz w:val="22"/>
@@ -472,6 +473,7 @@
         </w:rPr>
         <w:t>ImGui</w:t>
       </w:r>
+      <w:proofErr w:type="spellEnd"/>
       <w:r>
         <w:rPr>
           <w:sz w:val="22"/>
@@ -493,6 +495,7 @@
         </w:rPr>
         <w:t xml:space="preserve"> </w:t>
       </w:r>
+      <w:proofErr w:type="spellStart"/>
       <w:r>
         <w:rPr>
           <w:sz w:val="22"/>
@@ -500,6 +503,7 @@
         </w:rPr>
         <w:t>ImGuiZmo</w:t>
       </w:r>
+      <w:proofErr w:type="spellEnd"/>
     </w:p>
     <w:p>
       <w:pPr>
@@ -515,6 +519,7 @@
           <w:szCs w:val="22"/>
         </w:rPr>
       </w:pPr>
+      <w:proofErr w:type="spellStart"/>
       <w:r>
         <w:rPr>
           <w:sz w:val="22"/>
@@ -522,6 +527,7 @@
         </w:rPr>
         <w:t>Assimp</w:t>
       </w:r>
+      <w:proofErr w:type="spellEnd"/>
       <w:r>
         <w:rPr>
           <w:sz w:val="22"/>
@@ -609,6 +615,7 @@
           <w:szCs w:val="22"/>
         </w:rPr>
       </w:pPr>
+      <w:proofErr w:type="spellStart"/>
       <w:r>
         <w:rPr>
           <w:sz w:val="22"/>
@@ -616,6 +623,7 @@
         </w:rPr>
         <w:t>Doxygen</w:t>
       </w:r>
+      <w:proofErr w:type="spellEnd"/>
     </w:p>
     <w:p>
       <w:pPr>
@@ -641,6 +649,7 @@
         </w:rPr>
         <w:t xml:space="preserve">, </w:t>
       </w:r>
+      <w:proofErr w:type="spellStart"/>
       <w:r>
         <w:rPr>
           <w:sz w:val="22"/>
@@ -648,6 +657,7 @@
         </w:rPr>
         <w:t>CMake</w:t>
       </w:r>
+      <w:proofErr w:type="spellEnd"/>
     </w:p>
     <w:p>
       <w:pPr>
@@ -914,12 +924,21 @@
       </w:r>
     </w:p>
     <w:p>
-      <w:r>
-        <w:rPr>
-          <w:sz w:val="22"/>
-          <w:szCs w:val="22"/>
-        </w:rPr>
-        <w:t>DigiPen Institute of Technology</w:t>
+      <w:proofErr w:type="spellStart"/>
+      <w:r>
+        <w:rPr>
+          <w:sz w:val="22"/>
+          <w:szCs w:val="22"/>
+        </w:rPr>
+        <w:t>DigiPen</w:t>
+      </w:r>
+      <w:proofErr w:type="spellEnd"/>
+      <w:r>
+        <w:rPr>
+          <w:sz w:val="22"/>
+          <w:szCs w:val="22"/>
+        </w:rPr>
+        <w:t xml:space="preserve"> Institute of Technology</w:t>
       </w:r>
     </w:p>
     <w:p>
@@ -1404,8 +1423,17 @@
           <w:sz w:val="22"/>
           <w:szCs w:val="22"/>
         </w:rPr>
-        <w:t>Set up graphics using OpenGL</w:t>
-      </w:r>
+        <w:t xml:space="preserve">Set up graphics using </w:t>
+      </w:r>
+      <w:proofErr w:type="gramStart"/>
+      <w:r>
+        <w:rPr>
+          <w:sz w:val="22"/>
+          <w:szCs w:val="22"/>
+        </w:rPr>
+        <w:t>OpenGL</w:t>
+      </w:r>
+      <w:proofErr w:type="gramEnd"/>
     </w:p>
     <w:p>
       <w:pPr>
@@ -1518,8 +1546,17 @@
           <w:sz w:val="22"/>
           <w:szCs w:val="22"/>
         </w:rPr>
-        <w:t>ove objects with mouse</w:t>
-      </w:r>
+        <w:t xml:space="preserve">ove objects with </w:t>
+      </w:r>
+      <w:proofErr w:type="gramStart"/>
+      <w:r>
+        <w:rPr>
+          <w:sz w:val="22"/>
+          <w:szCs w:val="22"/>
+        </w:rPr>
+        <w:t>mouse</w:t>
+      </w:r>
+      <w:proofErr w:type="gramEnd"/>
     </w:p>
     <w:p>
       <w:pPr>
@@ -1538,6 +1575,7 @@
         </w:rPr>
         <w:t xml:space="preserve">Integrated </w:t>
       </w:r>
+      <w:proofErr w:type="spellStart"/>
       <w:r>
         <w:rPr>
           <w:sz w:val="22"/>
@@ -1552,6 +1590,7 @@
         </w:rPr>
         <w:t>lohmann</w:t>
       </w:r>
+      <w:proofErr w:type="spellEnd"/>
       <w:r>
         <w:rPr>
           <w:sz w:val="22"/>
@@ -1603,8 +1642,17 @@
           <w:sz w:val="22"/>
           <w:szCs w:val="22"/>
         </w:rPr>
-        <w:t>Implemented scene viewing</w:t>
-      </w:r>
+        <w:t xml:space="preserve">Implemented scene </w:t>
+      </w:r>
+      <w:proofErr w:type="gramStart"/>
+      <w:r>
+        <w:rPr>
+          <w:sz w:val="22"/>
+          <w:szCs w:val="22"/>
+        </w:rPr>
+        <w:t>viewing</w:t>
+      </w:r>
+      <w:proofErr w:type="gramEnd"/>
     </w:p>
     <w:p>
       <w:pPr>
@@ -1833,8 +1881,17 @@
           <w:sz w:val="22"/>
           <w:szCs w:val="22"/>
         </w:rPr>
-        <w:t>Implemented efficient, shared behavior tree system</w:t>
-      </w:r>
+        <w:t xml:space="preserve">Implemented efficient, shared behavior tree </w:t>
+      </w:r>
+      <w:proofErr w:type="gramStart"/>
+      <w:r>
+        <w:rPr>
+          <w:sz w:val="22"/>
+          <w:szCs w:val="22"/>
+        </w:rPr>
+        <w:t>system</w:t>
+      </w:r>
+      <w:proofErr w:type="gramEnd"/>
     </w:p>
     <w:p>
       <w:pPr>
@@ -1857,8 +1914,17 @@
           <w:sz w:val="22"/>
           <w:szCs w:val="22"/>
         </w:rPr>
-        <w:t>Created Behavior trees with said system</w:t>
-      </w:r>
+        <w:t xml:space="preserve">Created Behavior trees with said </w:t>
+      </w:r>
+      <w:proofErr w:type="gramStart"/>
+      <w:r>
+        <w:rPr>
+          <w:sz w:val="22"/>
+          <w:szCs w:val="22"/>
+        </w:rPr>
+        <w:t>system</w:t>
+      </w:r>
+      <w:proofErr w:type="gramEnd"/>
     </w:p>
     <w:p>
       <w:pPr>
@@ -1938,8 +2004,17 @@
           <w:sz w:val="22"/>
           <w:szCs w:val="22"/>
         </w:rPr>
-        <w:t>3D Octree navigation</w:t>
-      </w:r>
+        <w:t xml:space="preserve">3D Octree </w:t>
+      </w:r>
+      <w:proofErr w:type="gramStart"/>
+      <w:r>
+        <w:rPr>
+          <w:sz w:val="22"/>
+          <w:szCs w:val="22"/>
+        </w:rPr>
+        <w:t>navigation</w:t>
+      </w:r>
+      <w:proofErr w:type="gramEnd"/>
     </w:p>
     <w:p>
       <w:pPr>
@@ -2083,9 +2158,24 @@
         <w:rPr>
           <w:rStyle w:val="Hyperlink"/>
         </w:rPr>
-        <w:t>boudousquie@comcast.net</w:t>
+        <w:t>charlesboudousquie@gm</w:t>
+      </w:r>
+      <w:r>
+        <w:rPr>
+          <w:rStyle w:val="Hyperlink"/>
+        </w:rPr>
+        <w:t>a</w:t>
+      </w:r>
+      <w:r>
+        <w:rPr>
+          <w:rStyle w:val="Hyperlink"/>
+        </w:rPr>
+        <w:t>il.</w:t>
       </w:r>
     </w:hyperlink>
+    <w:r>
+      <w:t>com</w:t>
+    </w:r>
   </w:p>
   <w:p>
     <w:pPr>
@@ -5416,6 +5506,17 @@
       <w:shd w:val="clear" w:color="auto" w:fill="E1DFDD"/>
     </w:rPr>
   </w:style>
+  <w:style w:type="character" w:styleId="FollowedHyperlink">
+    <w:name w:val="FollowedHyperlink"/>
+    <w:basedOn w:val="DefaultParagraphFont"/>
+    <w:semiHidden/>
+    <w:unhideWhenUsed/>
+    <w:rsid w:val="00EE4ACB"/>
+    <w:rPr>
+      <w:color w:val="800080" w:themeColor="followedHyperlink"/>
+      <w:u w:val="single"/>
+    </w:rPr>
+  </w:style>
 </w:styles>
 </file>
 
@@ -5615,6 +5716,7 @@
     <w:rsid w:val="003B396F"/>
     <w:rsid w:val="004A2035"/>
     <w:rsid w:val="004A45A6"/>
+    <w:rsid w:val="004B6587"/>
     <w:rsid w:val="005A1584"/>
     <w:rsid w:val="00792181"/>
     <w:rsid w:val="007E5C03"/>

</xml_diff>

<commit_message>
updating resume phone number
</commit_message>
<xml_diff>
--- a/CharlesBoudousquieProgrammerResume2020.docx
+++ b/CharlesBoudousquieProgrammerResume2020.docx
@@ -1923,7 +1923,12 @@
       </w:pPr>
     </w:p>
     <w:sectPr>
-      <w:headerReference w:type="default" r:id="rId8"/>
+      <w:headerReference w:type="even" r:id="rId8"/>
+      <w:headerReference w:type="default" r:id="rId9"/>
+      <w:footerReference w:type="even" r:id="rId10"/>
+      <w:footerReference w:type="default" r:id="rId11"/>
+      <w:headerReference w:type="first" r:id="rId12"/>
+      <w:footerReference w:type="first" r:id="rId13"/>
       <w:pgSz w:w="12240" w:h="15840"/>
       <w:pgMar w:top="720" w:right="720" w:bottom="720" w:left="720" w:header="720" w:footer="720" w:gutter="0"/>
       <w:cols w:num="2" w:space="720"/>
@@ -1958,6 +1963,36 @@
 </w:endnotes>
 </file>
 
+<file path=word/footer1.xml><?xml version="1.0" encoding="utf-8"?>
+<w:ftr xmlns:wpc="http://schemas.microsoft.com/office/word/2010/wordprocessingCanvas" xmlns:cx="http://schemas.microsoft.com/office/drawing/2014/chartex" xmlns:cx1="http://schemas.microsoft.com/office/drawing/2015/9/8/chartex" xmlns:cx2="http://schemas.microsoft.com/office/drawing/2015/10/21/chartex" xmlns:cx3="http://schemas.microsoft.com/office/drawing/2016/5/9/chartex" xmlns:cx4="http://schemas.microsoft.com/office/drawing/2016/5/10/chartex" xmlns:cx5="http://schemas.microsoft.com/office/drawing/2016/5/11/chartex" xmlns:cx6="http://schemas.microsoft.com/office/drawing/2016/5/12/chartex" xmlns:cx7="http://schemas.microsoft.com/office/drawing/2016/5/13/chartex" xmlns:cx8="http://schemas.microsoft.com/office/drawing/2016/5/14/chartex" xmlns:mc="http://schemas.openxmlformats.org/markup-compatibility/2006" xmlns:aink="http://schemas.microsoft.com/office/drawing/2016/ink" xmlns:am3d="http://schemas.microsoft.com/office/drawing/2017/model3d" xmlns:o="urn:schemas-microsoft-com:office:office" xmlns:r="http://schemas.openxmlformats.org/officeDocument/2006/relationships" xmlns:m="http://schemas.openxmlformats.org/officeDocument/2006/math" xmlns:v="urn:schemas-microsoft-com:vml" xmlns:wp14="http://schemas.microsoft.com/office/word/2010/wordprocessingDrawing" xmlns:wp="http://schemas.openxmlformats.org/drawingml/2006/wordprocessingDrawing" xmlns:w10="urn:schemas-microsoft-com:office:word" xmlns:w="http://schemas.openxmlformats.org/wordprocessingml/2006/main" xmlns:w14="http://schemas.microsoft.com/office/word/2010/wordml" xmlns:w15="http://schemas.microsoft.com/office/word/2012/wordml" xmlns:w16cex="http://schemas.microsoft.com/office/word/2018/wordml/cex" xmlns:w16cid="http://schemas.microsoft.com/office/word/2016/wordml/cid" xmlns:w16="http://schemas.microsoft.com/office/word/2018/wordml" xmlns:w16sdtdh="http://schemas.microsoft.com/office/word/2020/wordml/sdtdatahash" xmlns:w16se="http://schemas.microsoft.com/office/word/2015/wordml/symex" xmlns:wpg="http://schemas.microsoft.com/office/word/2010/wordprocessingGroup" xmlns:wpi="http://schemas.microsoft.com/office/word/2010/wordprocessingInk" xmlns:wne="http://schemas.microsoft.com/office/word/2006/wordml" xmlns:wps="http://schemas.microsoft.com/office/word/2010/wordprocessingShape" mc:Ignorable="w14 w15 w16se w16cid w16 w16cex w16sdtdh wp14">
+  <w:p>
+    <w:pPr>
+      <w:pStyle w:val="Footer"/>
+    </w:pPr>
+  </w:p>
+</w:ftr>
+</file>
+
+<file path=word/footer2.xml><?xml version="1.0" encoding="utf-8"?>
+<w:ftr xmlns:wpc="http://schemas.microsoft.com/office/word/2010/wordprocessingCanvas" xmlns:cx="http://schemas.microsoft.com/office/drawing/2014/chartex" xmlns:cx1="http://schemas.microsoft.com/office/drawing/2015/9/8/chartex" xmlns:cx2="http://schemas.microsoft.com/office/drawing/2015/10/21/chartex" xmlns:cx3="http://schemas.microsoft.com/office/drawing/2016/5/9/chartex" xmlns:cx4="http://schemas.microsoft.com/office/drawing/2016/5/10/chartex" xmlns:cx5="http://schemas.microsoft.com/office/drawing/2016/5/11/chartex" xmlns:cx6="http://schemas.microsoft.com/office/drawing/2016/5/12/chartex" xmlns:cx7="http://schemas.microsoft.com/office/drawing/2016/5/13/chartex" xmlns:cx8="http://schemas.microsoft.com/office/drawing/2016/5/14/chartex" xmlns:mc="http://schemas.openxmlformats.org/markup-compatibility/2006" xmlns:aink="http://schemas.microsoft.com/office/drawing/2016/ink" xmlns:am3d="http://schemas.microsoft.com/office/drawing/2017/model3d" xmlns:o="urn:schemas-microsoft-com:office:office" xmlns:r="http://schemas.openxmlformats.org/officeDocument/2006/relationships" xmlns:m="http://schemas.openxmlformats.org/officeDocument/2006/math" xmlns:v="urn:schemas-microsoft-com:vml" xmlns:wp14="http://schemas.microsoft.com/office/word/2010/wordprocessingDrawing" xmlns:wp="http://schemas.openxmlformats.org/drawingml/2006/wordprocessingDrawing" xmlns:w10="urn:schemas-microsoft-com:office:word" xmlns:w="http://schemas.openxmlformats.org/wordprocessingml/2006/main" xmlns:w14="http://schemas.microsoft.com/office/word/2010/wordml" xmlns:w15="http://schemas.microsoft.com/office/word/2012/wordml" xmlns:w16cex="http://schemas.microsoft.com/office/word/2018/wordml/cex" xmlns:w16cid="http://schemas.microsoft.com/office/word/2016/wordml/cid" xmlns:w16="http://schemas.microsoft.com/office/word/2018/wordml" xmlns:w16sdtdh="http://schemas.microsoft.com/office/word/2020/wordml/sdtdatahash" xmlns:w16se="http://schemas.microsoft.com/office/word/2015/wordml/symex" xmlns:wpg="http://schemas.microsoft.com/office/word/2010/wordprocessingGroup" xmlns:wpi="http://schemas.microsoft.com/office/word/2010/wordprocessingInk" xmlns:wne="http://schemas.microsoft.com/office/word/2006/wordml" xmlns:wps="http://schemas.microsoft.com/office/word/2010/wordprocessingShape" mc:Ignorable="w14 w15 w16se w16cid w16 w16cex w16sdtdh wp14">
+  <w:p>
+    <w:pPr>
+      <w:pStyle w:val="Footer"/>
+    </w:pPr>
+  </w:p>
+</w:ftr>
+</file>
+
+<file path=word/footer3.xml><?xml version="1.0" encoding="utf-8"?>
+<w:ftr xmlns:wpc="http://schemas.microsoft.com/office/word/2010/wordprocessingCanvas" xmlns:cx="http://schemas.microsoft.com/office/drawing/2014/chartex" xmlns:cx1="http://schemas.microsoft.com/office/drawing/2015/9/8/chartex" xmlns:cx2="http://schemas.microsoft.com/office/drawing/2015/10/21/chartex" xmlns:cx3="http://schemas.microsoft.com/office/drawing/2016/5/9/chartex" xmlns:cx4="http://schemas.microsoft.com/office/drawing/2016/5/10/chartex" xmlns:cx5="http://schemas.microsoft.com/office/drawing/2016/5/11/chartex" xmlns:cx6="http://schemas.microsoft.com/office/drawing/2016/5/12/chartex" xmlns:cx7="http://schemas.microsoft.com/office/drawing/2016/5/13/chartex" xmlns:cx8="http://schemas.microsoft.com/office/drawing/2016/5/14/chartex" xmlns:mc="http://schemas.openxmlformats.org/markup-compatibility/2006" xmlns:aink="http://schemas.microsoft.com/office/drawing/2016/ink" xmlns:am3d="http://schemas.microsoft.com/office/drawing/2017/model3d" xmlns:o="urn:schemas-microsoft-com:office:office" xmlns:r="http://schemas.openxmlformats.org/officeDocument/2006/relationships" xmlns:m="http://schemas.openxmlformats.org/officeDocument/2006/math" xmlns:v="urn:schemas-microsoft-com:vml" xmlns:wp14="http://schemas.microsoft.com/office/word/2010/wordprocessingDrawing" xmlns:wp="http://schemas.openxmlformats.org/drawingml/2006/wordprocessingDrawing" xmlns:w10="urn:schemas-microsoft-com:office:word" xmlns:w="http://schemas.openxmlformats.org/wordprocessingml/2006/main" xmlns:w14="http://schemas.microsoft.com/office/word/2010/wordml" xmlns:w15="http://schemas.microsoft.com/office/word/2012/wordml" xmlns:w16cex="http://schemas.microsoft.com/office/word/2018/wordml/cex" xmlns:w16cid="http://schemas.microsoft.com/office/word/2016/wordml/cid" xmlns:w16="http://schemas.microsoft.com/office/word/2018/wordml" xmlns:w16sdtdh="http://schemas.microsoft.com/office/word/2020/wordml/sdtdatahash" xmlns:w16se="http://schemas.microsoft.com/office/word/2015/wordml/symex" xmlns:wpg="http://schemas.microsoft.com/office/word/2010/wordprocessingGroup" xmlns:wpi="http://schemas.microsoft.com/office/word/2010/wordprocessingInk" xmlns:wne="http://schemas.microsoft.com/office/word/2006/wordml" xmlns:wps="http://schemas.microsoft.com/office/word/2010/wordprocessingShape" mc:Ignorable="w14 w15 w16se w16cid w16 w16cex w16sdtdh wp14">
+  <w:p>
+    <w:pPr>
+      <w:pStyle w:val="Footer"/>
+    </w:pPr>
+  </w:p>
+</w:ftr>
+</file>
+
 <file path=word/footnotes.xml><?xml version="1.0" encoding="utf-8"?>
 <w:footnotes xmlns:wpc="http://schemas.microsoft.com/office/word/2010/wordprocessingCanvas" xmlns:cx="http://schemas.microsoft.com/office/drawing/2014/chartex" xmlns:cx1="http://schemas.microsoft.com/office/drawing/2015/9/8/chartex" xmlns:cx2="http://schemas.microsoft.com/office/drawing/2015/10/21/chartex" xmlns:cx3="http://schemas.microsoft.com/office/drawing/2016/5/9/chartex" xmlns:cx4="http://schemas.microsoft.com/office/drawing/2016/5/10/chartex" xmlns:cx5="http://schemas.microsoft.com/office/drawing/2016/5/11/chartex" xmlns:cx6="http://schemas.microsoft.com/office/drawing/2016/5/12/chartex" xmlns:cx7="http://schemas.microsoft.com/office/drawing/2016/5/13/chartex" xmlns:cx8="http://schemas.microsoft.com/office/drawing/2016/5/14/chartex" xmlns:mc="http://schemas.openxmlformats.org/markup-compatibility/2006" xmlns:aink="http://schemas.microsoft.com/office/drawing/2016/ink" xmlns:am3d="http://schemas.microsoft.com/office/drawing/2017/model3d" xmlns:o="urn:schemas-microsoft-com:office:office" xmlns:r="http://schemas.openxmlformats.org/officeDocument/2006/relationships" xmlns:m="http://schemas.openxmlformats.org/officeDocument/2006/math" xmlns:v="urn:schemas-microsoft-com:vml" xmlns:wp14="http://schemas.microsoft.com/office/word/2010/wordprocessingDrawing" xmlns:wp="http://schemas.openxmlformats.org/drawingml/2006/wordprocessingDrawing" xmlns:w10="urn:schemas-microsoft-com:office:word" xmlns:w="http://schemas.openxmlformats.org/wordprocessingml/2006/main" xmlns:w14="http://schemas.microsoft.com/office/word/2010/wordml" xmlns:w15="http://schemas.microsoft.com/office/word/2012/wordml" xmlns:w16cex="http://schemas.microsoft.com/office/word/2018/wordml/cex" xmlns:w16cid="http://schemas.microsoft.com/office/word/2016/wordml/cid" xmlns:w16="http://schemas.microsoft.com/office/word/2018/wordml" xmlns:w16sdtdh="http://schemas.microsoft.com/office/word/2020/wordml/sdtdatahash" xmlns:w16se="http://schemas.microsoft.com/office/word/2015/wordml/symex" xmlns:wpg="http://schemas.microsoft.com/office/word/2010/wordprocessingGroup" xmlns:wpi="http://schemas.microsoft.com/office/word/2010/wordprocessingInk" xmlns:wne="http://schemas.microsoft.com/office/word/2006/wordml" xmlns:wps="http://schemas.microsoft.com/office/word/2010/wordprocessingShape" mc:Ignorable="w14 w15 w16se w16cid w16 w16cex w16sdtdh wp14">
   <w:footnote w:type="separator" w:id="-1">
@@ -1984,6 +2019,16 @@
 </file>
 
 <file path=word/header1.xml><?xml version="1.0" encoding="utf-8"?>
+<w:hdr xmlns:wpc="http://schemas.microsoft.com/office/word/2010/wordprocessingCanvas" xmlns:cx="http://schemas.microsoft.com/office/drawing/2014/chartex" xmlns:cx1="http://schemas.microsoft.com/office/drawing/2015/9/8/chartex" xmlns:cx2="http://schemas.microsoft.com/office/drawing/2015/10/21/chartex" xmlns:cx3="http://schemas.microsoft.com/office/drawing/2016/5/9/chartex" xmlns:cx4="http://schemas.microsoft.com/office/drawing/2016/5/10/chartex" xmlns:cx5="http://schemas.microsoft.com/office/drawing/2016/5/11/chartex" xmlns:cx6="http://schemas.microsoft.com/office/drawing/2016/5/12/chartex" xmlns:cx7="http://schemas.microsoft.com/office/drawing/2016/5/13/chartex" xmlns:cx8="http://schemas.microsoft.com/office/drawing/2016/5/14/chartex" xmlns:mc="http://schemas.openxmlformats.org/markup-compatibility/2006" xmlns:aink="http://schemas.microsoft.com/office/drawing/2016/ink" xmlns:am3d="http://schemas.microsoft.com/office/drawing/2017/model3d" xmlns:o="urn:schemas-microsoft-com:office:office" xmlns:r="http://schemas.openxmlformats.org/officeDocument/2006/relationships" xmlns:m="http://schemas.openxmlformats.org/officeDocument/2006/math" xmlns:v="urn:schemas-microsoft-com:vml" xmlns:wp14="http://schemas.microsoft.com/office/word/2010/wordprocessingDrawing" xmlns:wp="http://schemas.openxmlformats.org/drawingml/2006/wordprocessingDrawing" xmlns:w10="urn:schemas-microsoft-com:office:word" xmlns:w="http://schemas.openxmlformats.org/wordprocessingml/2006/main" xmlns:w14="http://schemas.microsoft.com/office/word/2010/wordml" xmlns:w15="http://schemas.microsoft.com/office/word/2012/wordml" xmlns:w16cex="http://schemas.microsoft.com/office/word/2018/wordml/cex" xmlns:w16cid="http://schemas.microsoft.com/office/word/2016/wordml/cid" xmlns:w16="http://schemas.microsoft.com/office/word/2018/wordml" xmlns:w16sdtdh="http://schemas.microsoft.com/office/word/2020/wordml/sdtdatahash" xmlns:w16se="http://schemas.microsoft.com/office/word/2015/wordml/symex" xmlns:wpg="http://schemas.microsoft.com/office/word/2010/wordprocessingGroup" xmlns:wpi="http://schemas.microsoft.com/office/word/2010/wordprocessingInk" xmlns:wne="http://schemas.microsoft.com/office/word/2006/wordml" xmlns:wps="http://schemas.microsoft.com/office/word/2010/wordprocessingShape" mc:Ignorable="w14 w15 w16se w16cid w16 w16cex w16sdtdh wp14">
+  <w:p>
+    <w:pPr>
+      <w:pStyle w:val="Header"/>
+    </w:pPr>
+  </w:p>
+</w:hdr>
+</file>
+
+<file path=word/header2.xml><?xml version="1.0" encoding="utf-8"?>
 <w:hdr xmlns:wpc="http://schemas.microsoft.com/office/word/2010/wordprocessingCanvas" xmlns:cx="http://schemas.microsoft.com/office/drawing/2014/chartex" xmlns:cx1="http://schemas.microsoft.com/office/drawing/2015/9/8/chartex" xmlns:cx2="http://schemas.microsoft.com/office/drawing/2015/10/21/chartex" xmlns:cx3="http://schemas.microsoft.com/office/drawing/2016/5/9/chartex" xmlns:cx4="http://schemas.microsoft.com/office/drawing/2016/5/10/chartex" xmlns:cx5="http://schemas.microsoft.com/office/drawing/2016/5/11/chartex" xmlns:cx6="http://schemas.microsoft.com/office/drawing/2016/5/12/chartex" xmlns:cx7="http://schemas.microsoft.com/office/drawing/2016/5/13/chartex" xmlns:cx8="http://schemas.microsoft.com/office/drawing/2016/5/14/chartex" xmlns:mc="http://schemas.openxmlformats.org/markup-compatibility/2006" xmlns:aink="http://schemas.microsoft.com/office/drawing/2016/ink" xmlns:am3d="http://schemas.microsoft.com/office/drawing/2017/model3d" xmlns:o="urn:schemas-microsoft-com:office:office" xmlns:r="http://schemas.openxmlformats.org/officeDocument/2006/relationships" xmlns:m="http://schemas.openxmlformats.org/officeDocument/2006/math" xmlns:v="urn:schemas-microsoft-com:vml" xmlns:wp14="http://schemas.microsoft.com/office/word/2010/wordprocessingDrawing" xmlns:wp="http://schemas.openxmlformats.org/drawingml/2006/wordprocessingDrawing" xmlns:w10="urn:schemas-microsoft-com:office:word" xmlns:w="http://schemas.openxmlformats.org/wordprocessingml/2006/main" xmlns:w14="http://schemas.microsoft.com/office/word/2010/wordml" xmlns:w15="http://schemas.microsoft.com/office/word/2012/wordml" xmlns:w16cex="http://schemas.microsoft.com/office/word/2018/wordml/cex" xmlns:w16cid="http://schemas.microsoft.com/office/word/2016/wordml/cid" xmlns:w16="http://schemas.microsoft.com/office/word/2018/wordml" xmlns:w16sdtdh="http://schemas.microsoft.com/office/word/2020/wordml/sdtdatahash" xmlns:w16se="http://schemas.microsoft.com/office/word/2015/wordml/symex" xmlns:wpg="http://schemas.microsoft.com/office/word/2010/wordprocessingGroup" xmlns:wpi="http://schemas.microsoft.com/office/word/2010/wordprocessingInk" xmlns:wne="http://schemas.microsoft.com/office/word/2006/wordml" xmlns:wps="http://schemas.microsoft.com/office/word/2010/wordprocessingShape" mc:Ignorable="w14 w15 w16se w16cid w16 w16cex w16sdtdh wp14">
   <w:p>
     <w:pPr>
@@ -2038,7 +2083,16 @@
       <w:jc w:val="center"/>
     </w:pPr>
     <w:r>
-      <w:t>425-429-5210</w:t>
+      <w:t>425-</w:t>
+    </w:r>
+    <w:r>
+      <w:t>465</w:t>
+    </w:r>
+    <w:r>
+      <w:t>-</w:t>
+    </w:r>
+    <w:r>
+      <w:t>8863</w:t>
     </w:r>
   </w:p>
   <w:p>
@@ -2071,6 +2125,16 @@
         <w:t>https://github.com/charlesboudousquie/Portfolio</w:t>
       </w:r>
     </w:hyperlink>
+  </w:p>
+</w:hdr>
+</file>
+
+<file path=word/header3.xml><?xml version="1.0" encoding="utf-8"?>
+<w:hdr xmlns:wpc="http://schemas.microsoft.com/office/word/2010/wordprocessingCanvas" xmlns:cx="http://schemas.microsoft.com/office/drawing/2014/chartex" xmlns:cx1="http://schemas.microsoft.com/office/drawing/2015/9/8/chartex" xmlns:cx2="http://schemas.microsoft.com/office/drawing/2015/10/21/chartex" xmlns:cx3="http://schemas.microsoft.com/office/drawing/2016/5/9/chartex" xmlns:cx4="http://schemas.microsoft.com/office/drawing/2016/5/10/chartex" xmlns:cx5="http://schemas.microsoft.com/office/drawing/2016/5/11/chartex" xmlns:cx6="http://schemas.microsoft.com/office/drawing/2016/5/12/chartex" xmlns:cx7="http://schemas.microsoft.com/office/drawing/2016/5/13/chartex" xmlns:cx8="http://schemas.microsoft.com/office/drawing/2016/5/14/chartex" xmlns:mc="http://schemas.openxmlformats.org/markup-compatibility/2006" xmlns:aink="http://schemas.microsoft.com/office/drawing/2016/ink" xmlns:am3d="http://schemas.microsoft.com/office/drawing/2017/model3d" xmlns:o="urn:schemas-microsoft-com:office:office" xmlns:r="http://schemas.openxmlformats.org/officeDocument/2006/relationships" xmlns:m="http://schemas.openxmlformats.org/officeDocument/2006/math" xmlns:v="urn:schemas-microsoft-com:vml" xmlns:wp14="http://schemas.microsoft.com/office/word/2010/wordprocessingDrawing" xmlns:wp="http://schemas.openxmlformats.org/drawingml/2006/wordprocessingDrawing" xmlns:w10="urn:schemas-microsoft-com:office:word" xmlns:w="http://schemas.openxmlformats.org/wordprocessingml/2006/main" xmlns:w14="http://schemas.microsoft.com/office/word/2010/wordml" xmlns:w15="http://schemas.microsoft.com/office/word/2012/wordml" xmlns:w16cex="http://schemas.microsoft.com/office/word/2018/wordml/cex" xmlns:w16cid="http://schemas.microsoft.com/office/word/2016/wordml/cid" xmlns:w16="http://schemas.microsoft.com/office/word/2018/wordml" xmlns:w16sdtdh="http://schemas.microsoft.com/office/word/2020/wordml/sdtdatahash" xmlns:w16se="http://schemas.microsoft.com/office/word/2015/wordml/symex" xmlns:wpg="http://schemas.microsoft.com/office/word/2010/wordprocessingGroup" xmlns:wpi="http://schemas.microsoft.com/office/word/2010/wordprocessingInk" xmlns:wne="http://schemas.microsoft.com/office/word/2006/wordml" xmlns:wps="http://schemas.microsoft.com/office/word/2010/wordprocessingShape" mc:Ignorable="w14 w15 w16se w16cid w16 w16cex w16sdtdh wp14">
+  <w:p>
+    <w:pPr>
+      <w:pStyle w:val="Header"/>
+    </w:pPr>
   </w:p>
 </w:hdr>
 </file>
@@ -5597,6 +5661,7 @@
     <w:rsid w:val="003B396F"/>
     <w:rsid w:val="004A2035"/>
     <w:rsid w:val="004A45A6"/>
+    <w:rsid w:val="004B3573"/>
     <w:rsid w:val="004B6587"/>
     <w:rsid w:val="005A1584"/>
     <w:rsid w:val="00792181"/>

</xml_diff>

<commit_message>
update diploma in resume
</commit_message>
<xml_diff>
--- a/CharlesBoudousquieProgrammerResume2020.docx
+++ b/CharlesBoudousquieProgrammerResume2020.docx
@@ -465,6 +465,7 @@
           <w:szCs w:val="22"/>
         </w:rPr>
       </w:pPr>
+      <w:proofErr w:type="spellStart"/>
       <w:r>
         <w:rPr>
           <w:sz w:val="22"/>
@@ -472,6 +473,7 @@
         </w:rPr>
         <w:t>ImGui</w:t>
       </w:r>
+      <w:proofErr w:type="spellEnd"/>
       <w:r>
         <w:rPr>
           <w:sz w:val="22"/>
@@ -493,6 +495,7 @@
         </w:rPr>
         <w:t xml:space="preserve"> </w:t>
       </w:r>
+      <w:proofErr w:type="spellStart"/>
       <w:r>
         <w:rPr>
           <w:sz w:val="22"/>
@@ -500,6 +503,7 @@
         </w:rPr>
         <w:t>ImGuiZmo</w:t>
       </w:r>
+      <w:proofErr w:type="spellEnd"/>
     </w:p>
     <w:p>
       <w:pPr>
@@ -515,6 +519,7 @@
           <w:szCs w:val="22"/>
         </w:rPr>
       </w:pPr>
+      <w:proofErr w:type="spellStart"/>
       <w:r>
         <w:rPr>
           <w:sz w:val="22"/>
@@ -522,6 +527,7 @@
         </w:rPr>
         <w:t>Assimp</w:t>
       </w:r>
+      <w:proofErr w:type="spellEnd"/>
       <w:r>
         <w:rPr>
           <w:sz w:val="22"/>
@@ -853,6 +859,13 @@
           <w:sz w:val="22"/>
           <w:szCs w:val="22"/>
         </w:rPr>
+        <w:t xml:space="preserve">Graduate </w:t>
+      </w:r>
+      <w:r>
+        <w:rPr>
+          <w:sz w:val="22"/>
+          <w:szCs w:val="22"/>
+        </w:rPr>
         <w:t>Bachelor of Science in Computer Science in Real-Time Interactive Simulation – Redmond, WA</w:t>
       </w:r>
       <w:r>
@@ -860,7 +873,7 @@
           <w:sz w:val="22"/>
           <w:szCs w:val="22"/>
         </w:rPr>
-        <w:t xml:space="preserve">                       </w:t>
+        <w:t xml:space="preserve">                    </w:t>
       </w:r>
       <w:r>
         <w:rPr>
@@ -882,12 +895,21 @@
       </w:r>
     </w:p>
     <w:p>
-      <w:r>
-        <w:rPr>
-          <w:sz w:val="22"/>
-          <w:szCs w:val="22"/>
-        </w:rPr>
-        <w:t>DigiPen Institute of Technology</w:t>
+      <w:proofErr w:type="spellStart"/>
+      <w:r>
+        <w:rPr>
+          <w:sz w:val="22"/>
+          <w:szCs w:val="22"/>
+        </w:rPr>
+        <w:t>DigiPen</w:t>
+      </w:r>
+      <w:proofErr w:type="spellEnd"/>
+      <w:r>
+        <w:rPr>
+          <w:sz w:val="22"/>
+          <w:szCs w:val="22"/>
+        </w:rPr>
+        <w:t xml:space="preserve"> Institute of Technology</w:t>
       </w:r>
     </w:p>
     <w:p>
@@ -1506,6 +1528,7 @@
         </w:rPr>
         <w:t xml:space="preserve">Integrated </w:t>
       </w:r>
+      <w:proofErr w:type="spellStart"/>
       <w:r>
         <w:rPr>
           <w:sz w:val="22"/>
@@ -1520,6 +1543,7 @@
         </w:rPr>
         <w:t>lohmann</w:t>
       </w:r>
+      <w:proofErr w:type="spellEnd"/>
       <w:r>
         <w:rPr>
           <w:sz w:val="22"/>
@@ -5656,6 +5680,7 @@
     <w:rsid w:val="00016214"/>
     <w:rsid w:val="000E030F"/>
     <w:rsid w:val="000E2E53"/>
+    <w:rsid w:val="002B049A"/>
     <w:rsid w:val="0034170B"/>
     <w:rsid w:val="00344423"/>
     <w:rsid w:val="003B396F"/>

</xml_diff>